<commit_message>
presentation script updated 1
</commit_message>
<xml_diff>
--- a/lli307/LSRS/Presentation_script.docx
+++ b/lli307/LSRS/Presentation_script.docx
@@ -3,10 +3,24 @@
 <w:document xmlns:wpc="http://schemas.microsoft.com/office/word/2010/wordprocessingCanvas" xmlns:cx="http://schemas.microsoft.com/office/drawing/2014/chartex" xmlns:cx1="http://schemas.microsoft.com/office/drawing/2015/9/8/chartex" xmlns:cx2="http://schemas.microsoft.com/office/drawing/2015/10/21/chartex" xmlns:cx3="http://schemas.microsoft.com/office/drawing/2016/5/9/chartex" xmlns:cx4="http://schemas.microsoft.com/office/drawing/2016/5/10/chartex" xmlns:cx5="http://schemas.microsoft.com/office/drawing/2016/5/11/chartex" xmlns:cx6="http://schemas.microsoft.com/office/drawing/2016/5/12/chartex" xmlns:cx7="http://schemas.microsoft.com/office/drawing/2016/5/13/chartex" xmlns:cx8="http://schemas.microsoft.com/office/drawing/2016/5/14/chartex" xmlns:mc="http://schemas.openxmlformats.org/markup-compatibility/2006" xmlns:aink="http://schemas.microsoft.com/office/drawing/2016/ink" xmlns:am3d="http://schemas.microsoft.com/office/drawing/2017/model3d" xmlns:o="urn:schemas-microsoft-com:office:office" xmlns:r="http://schemas.openxmlformats.org/officeDocument/2006/relationships" xmlns:m="http://schemas.openxmlformats.org/officeDocument/2006/math" xmlns:v="urn:schemas-microsoft-com:vml" xmlns:wp14="http://schemas.microsoft.com/office/word/2010/wordprocessingDrawing" xmlns:wp="http://schemas.openxmlformats.org/drawingml/2006/wordprocessingDrawing" xmlns:w10="urn:schemas-microsoft-com:office:word" xmlns:w="http://schemas.openxmlformats.org/wordprocessingml/2006/main" xmlns:w14="http://schemas.microsoft.com/office/word/2010/wordml" xmlns:w15="http://schemas.microsoft.com/office/word/2012/wordml" xmlns:w16cex="http://schemas.microsoft.com/office/word/2018/wordml/cex" xmlns:w16cid="http://schemas.microsoft.com/office/word/2016/wordml/cid" xmlns:w16="http://schemas.microsoft.com/office/word/2018/wordml" xmlns:w16se="http://schemas.microsoft.com/office/word/2015/wordml/symex" xmlns:wpg="http://schemas.microsoft.com/office/word/2010/wordprocessingGroup" xmlns:wpi="http://schemas.microsoft.com/office/word/2010/wordprocessingInk" xmlns:wne="http://schemas.microsoft.com/office/word/2006/wordml" xmlns:wps="http://schemas.microsoft.com/office/word/2010/wordprocessingShape" mc:Ignorable="w14 w15 w16se w16cid w16 w16cex wp14">
   <w:body>
     <w:p>
-      <w:r>
+      <w:pPr>
+        <w:rPr>
+          <w:sz w:val="32"/>
+          <w:szCs w:val="32"/>
+        </w:rPr>
+      </w:pPr>
+      <w:r>
+        <w:rPr>
+          <w:sz w:val="32"/>
+          <w:szCs w:val="32"/>
+        </w:rPr>
         <w:t xml:space="preserve">Good morning, </w:t>
       </w:r>
       <w:r>
+        <w:rPr>
+          <w:sz w:val="32"/>
+          <w:szCs w:val="32"/>
+        </w:rPr>
         <w:t xml:space="preserve">thank you for (TA’s name) joining our demo. We’re excited to present what we come up for this project.  </w:t>
       </w:r>
     </w:p>
@@ -16,10 +30,16 @@
           <w:rStyle w:val="normaltextrun"/>
           <w:rFonts w:ascii="Calibri" w:hAnsi="Calibri" w:cs="Calibri"/>
           <w:color w:val="24292E"/>
-          <w:shd w:val="clear" w:color="auto" w:fill="FFFFFF"/>
-        </w:rPr>
-      </w:pPr>
-      <w:r>
+          <w:sz w:val="32"/>
+          <w:szCs w:val="32"/>
+          <w:shd w:val="clear" w:color="auto" w:fill="FFFFFF"/>
+        </w:rPr>
+      </w:pPr>
+      <w:r>
+        <w:rPr>
+          <w:sz w:val="32"/>
+          <w:szCs w:val="32"/>
+        </w:rPr>
         <w:t xml:space="preserve">In this project, </w:t>
       </w:r>
       <w:r>
@@ -27,6 +47,8 @@
           <w:rStyle w:val="normaltextrun"/>
           <w:rFonts w:ascii="Calibri" w:hAnsi="Calibri" w:cs="Calibri"/>
           <w:color w:val="24292E"/>
+          <w:sz w:val="32"/>
+          <w:szCs w:val="32"/>
           <w:shd w:val="clear" w:color="auto" w:fill="FFFFFF"/>
         </w:rPr>
         <w:t>we used </w:t>
@@ -38,6 +60,8 @@
           <w:b/>
           <w:bCs/>
           <w:color w:val="24292E"/>
+          <w:sz w:val="32"/>
+          <w:szCs w:val="32"/>
           <w:shd w:val="clear" w:color="auto" w:fill="FFFFFF"/>
         </w:rPr>
         <w:t>Python </w:t>
@@ -47,6 +71,8 @@
           <w:rStyle w:val="normaltextrun"/>
           <w:rFonts w:ascii="Calibri" w:hAnsi="Calibri" w:cs="Calibri"/>
           <w:color w:val="24292E"/>
+          <w:sz w:val="32"/>
+          <w:szCs w:val="32"/>
           <w:shd w:val="clear" w:color="auto" w:fill="FFFFFF"/>
         </w:rPr>
         <w:t>as our programming language to build a web application. MySQL is the database we used in this project. Django is our main backend framework. </w:t>
@@ -56,6 +82,8 @@
           <w:rStyle w:val="normaltextrun"/>
           <w:rFonts w:ascii="Calibri" w:hAnsi="Calibri" w:cs="Calibri"/>
           <w:color w:val="24292E"/>
+          <w:sz w:val="32"/>
+          <w:szCs w:val="32"/>
           <w:shd w:val="clear" w:color="auto" w:fill="FFFFFF"/>
         </w:rPr>
         <w:t>O</w:t>
@@ -65,6 +93,8 @@
           <w:rStyle w:val="normaltextrun"/>
           <w:rFonts w:ascii="Calibri" w:hAnsi="Calibri" w:cs="Calibri"/>
           <w:color w:val="24292E"/>
+          <w:sz w:val="32"/>
+          <w:szCs w:val="32"/>
           <w:shd w:val="clear" w:color="auto" w:fill="FFFFFF"/>
         </w:rPr>
         <w:t>ur frontend framework</w:t>
@@ -74,6 +104,8 @@
           <w:rStyle w:val="normaltextrun"/>
           <w:rFonts w:ascii="Calibri" w:hAnsi="Calibri" w:cs="Calibri"/>
           <w:color w:val="24292E"/>
+          <w:sz w:val="32"/>
+          <w:szCs w:val="32"/>
           <w:shd w:val="clear" w:color="auto" w:fill="FFFFFF"/>
         </w:rPr>
         <w:t xml:space="preserve"> uses bootstrap</w:t>
@@ -83,6 +115,8 @@
           <w:rStyle w:val="normaltextrun"/>
           <w:rFonts w:ascii="Calibri" w:hAnsi="Calibri" w:cs="Calibri"/>
           <w:color w:val="24292E"/>
+          <w:sz w:val="32"/>
+          <w:szCs w:val="32"/>
           <w:shd w:val="clear" w:color="auto" w:fill="FFFFFF"/>
         </w:rPr>
         <w:t>.</w:t>
@@ -94,23 +128,178 @@
           <w:rStyle w:val="normaltextrun"/>
           <w:rFonts w:ascii="Calibri" w:hAnsi="Calibri" w:cs="Calibri"/>
           <w:color w:val="24292E"/>
-          <w:shd w:val="clear" w:color="auto" w:fill="FFFFFF"/>
-        </w:rPr>
-      </w:pPr>
-      <w:r>
-        <w:rPr>
-          <w:rStyle w:val="normaltextrun"/>
-          <w:rFonts w:ascii="Calibri" w:hAnsi="Calibri" w:cs="Calibri"/>
-          <w:color w:val="24292E"/>
-          <w:shd w:val="clear" w:color="auto" w:fill="FFFFFF"/>
-        </w:rPr>
-        <w:t xml:space="preserve">We type commands in cmd: py manage.py runserver and give us this </w:t>
-      </w:r>
-      <w:r>
-        <w:rPr>
-          <w:rStyle w:val="normaltextrun"/>
-          <w:rFonts w:ascii="Calibri" w:hAnsi="Calibri" w:cs="Calibri"/>
-          <w:color w:val="24292E"/>
+          <w:sz w:val="32"/>
+          <w:szCs w:val="32"/>
+          <w:shd w:val="clear" w:color="auto" w:fill="FFFFFF"/>
+        </w:rPr>
+      </w:pPr>
+      <w:r>
+        <w:rPr>
+          <w:rStyle w:val="normaltextrun"/>
+          <w:rFonts w:ascii="Calibri" w:hAnsi="Calibri" w:cs="Calibri"/>
+          <w:color w:val="24292E"/>
+          <w:sz w:val="32"/>
+          <w:szCs w:val="32"/>
+          <w:shd w:val="clear" w:color="auto" w:fill="FFFFFF"/>
+        </w:rPr>
+        <w:t>To demo the web application, w</w:t>
+      </w:r>
+      <w:r>
+        <w:rPr>
+          <w:rStyle w:val="normaltextrun"/>
+          <w:rFonts w:ascii="Calibri" w:hAnsi="Calibri" w:cs="Calibri"/>
+          <w:color w:val="24292E"/>
+          <w:sz w:val="32"/>
+          <w:szCs w:val="32"/>
+          <w:shd w:val="clear" w:color="auto" w:fill="FFFFFF"/>
+        </w:rPr>
+        <w:t xml:space="preserve">e type </w:t>
+      </w:r>
+      <w:r>
+        <w:rPr>
+          <w:rStyle w:val="normaltextrun"/>
+          <w:rFonts w:ascii="Calibri" w:hAnsi="Calibri" w:cs="Calibri"/>
+          <w:color w:val="24292E"/>
+          <w:sz w:val="32"/>
+          <w:szCs w:val="32"/>
+          <w:shd w:val="clear" w:color="auto" w:fill="FFFFFF"/>
+        </w:rPr>
+        <w:t xml:space="preserve">the </w:t>
+      </w:r>
+      <w:r>
+        <w:rPr>
+          <w:rStyle w:val="normaltextrun"/>
+          <w:rFonts w:ascii="Calibri" w:hAnsi="Calibri" w:cs="Calibri"/>
+          <w:color w:val="24292E"/>
+          <w:sz w:val="32"/>
+          <w:szCs w:val="32"/>
+          <w:shd w:val="clear" w:color="auto" w:fill="FFFFFF"/>
+        </w:rPr>
+        <w:t xml:space="preserve">command in </w:t>
+      </w:r>
+      <w:proofErr w:type="spellStart"/>
+      <w:r>
+        <w:rPr>
+          <w:rStyle w:val="normaltextrun"/>
+          <w:rFonts w:ascii="Calibri" w:hAnsi="Calibri" w:cs="Calibri"/>
+          <w:color w:val="24292E"/>
+          <w:sz w:val="32"/>
+          <w:szCs w:val="32"/>
+          <w:shd w:val="clear" w:color="auto" w:fill="FFFFFF"/>
+        </w:rPr>
+        <w:t>cmd</w:t>
+      </w:r>
+      <w:proofErr w:type="spellEnd"/>
+      <w:r>
+        <w:rPr>
+          <w:rStyle w:val="normaltextrun"/>
+          <w:rFonts w:ascii="Calibri" w:hAnsi="Calibri" w:cs="Calibri"/>
+          <w:color w:val="24292E"/>
+          <w:sz w:val="32"/>
+          <w:szCs w:val="32"/>
+          <w:shd w:val="clear" w:color="auto" w:fill="FFFFFF"/>
+        </w:rPr>
+        <w:t xml:space="preserve">: </w:t>
+      </w:r>
+      <w:proofErr w:type="spellStart"/>
+      <w:r>
+        <w:rPr>
+          <w:rStyle w:val="normaltextrun"/>
+          <w:rFonts w:ascii="Calibri" w:hAnsi="Calibri" w:cs="Calibri"/>
+          <w:color w:val="24292E"/>
+          <w:sz w:val="32"/>
+          <w:szCs w:val="32"/>
+          <w:shd w:val="clear" w:color="auto" w:fill="FFFFFF"/>
+        </w:rPr>
+        <w:t>py</w:t>
+      </w:r>
+      <w:proofErr w:type="spellEnd"/>
+      <w:r>
+        <w:rPr>
+          <w:rStyle w:val="normaltextrun"/>
+          <w:rFonts w:ascii="Calibri" w:hAnsi="Calibri" w:cs="Calibri"/>
+          <w:color w:val="24292E"/>
+          <w:sz w:val="32"/>
+          <w:szCs w:val="32"/>
+          <w:shd w:val="clear" w:color="auto" w:fill="FFFFFF"/>
+        </w:rPr>
+        <w:t xml:space="preserve"> manage.py </w:t>
+      </w:r>
+      <w:proofErr w:type="spellStart"/>
+      <w:r>
+        <w:rPr>
+          <w:rStyle w:val="normaltextrun"/>
+          <w:rFonts w:ascii="Calibri" w:hAnsi="Calibri" w:cs="Calibri"/>
+          <w:color w:val="24292E"/>
+          <w:sz w:val="32"/>
+          <w:szCs w:val="32"/>
+          <w:shd w:val="clear" w:color="auto" w:fill="FFFFFF"/>
+        </w:rPr>
+        <w:t>runserver</w:t>
+      </w:r>
+      <w:proofErr w:type="spellEnd"/>
+      <w:r>
+        <w:rPr>
+          <w:rStyle w:val="normaltextrun"/>
+          <w:rFonts w:ascii="Calibri" w:hAnsi="Calibri" w:cs="Calibri"/>
+          <w:color w:val="24292E"/>
+          <w:sz w:val="32"/>
+          <w:szCs w:val="32"/>
+          <w:shd w:val="clear" w:color="auto" w:fill="FFFFFF"/>
+        </w:rPr>
+        <w:t xml:space="preserve"> and</w:t>
+      </w:r>
+      <w:r>
+        <w:rPr>
+          <w:rStyle w:val="normaltextrun"/>
+          <w:rFonts w:ascii="Calibri" w:hAnsi="Calibri" w:cs="Calibri"/>
+          <w:color w:val="24292E"/>
+          <w:sz w:val="32"/>
+          <w:szCs w:val="32"/>
+          <w:shd w:val="clear" w:color="auto" w:fill="FFFFFF"/>
+        </w:rPr>
+        <w:t xml:space="preserve"> it</w:t>
+      </w:r>
+      <w:r>
+        <w:rPr>
+          <w:rStyle w:val="normaltextrun"/>
+          <w:rFonts w:ascii="Calibri" w:hAnsi="Calibri" w:cs="Calibri"/>
+          <w:color w:val="24292E"/>
+          <w:sz w:val="32"/>
+          <w:szCs w:val="32"/>
+          <w:shd w:val="clear" w:color="auto" w:fill="FFFFFF"/>
+        </w:rPr>
+        <w:t xml:space="preserve"> give</w:t>
+      </w:r>
+      <w:r>
+        <w:rPr>
+          <w:rStyle w:val="normaltextrun"/>
+          <w:rFonts w:ascii="Calibri" w:hAnsi="Calibri" w:cs="Calibri"/>
+          <w:color w:val="24292E"/>
+          <w:sz w:val="32"/>
+          <w:szCs w:val="32"/>
+          <w:shd w:val="clear" w:color="auto" w:fill="FFFFFF"/>
+        </w:rPr>
+        <w:t>s</w:t>
+      </w:r>
+      <w:r>
+        <w:rPr>
+          <w:rStyle w:val="normaltextrun"/>
+          <w:rFonts w:ascii="Calibri" w:hAnsi="Calibri" w:cs="Calibri"/>
+          <w:color w:val="24292E"/>
+          <w:sz w:val="32"/>
+          <w:szCs w:val="32"/>
+          <w:shd w:val="clear" w:color="auto" w:fill="FFFFFF"/>
+        </w:rPr>
+        <w:t xml:space="preserve"> us this </w:t>
+      </w:r>
+      <w:r>
+        <w:rPr>
+          <w:rStyle w:val="normaltextrun"/>
+          <w:rFonts w:ascii="Calibri" w:hAnsi="Calibri" w:cs="Calibri"/>
+          <w:color w:val="24292E"/>
+          <w:sz w:val="32"/>
+          <w:szCs w:val="32"/>
           <w:shd w:val="clear" w:color="auto" w:fill="FFFFFF"/>
         </w:rPr>
         <w:t>link</w:t>
@@ -120,6 +309,8 @@
           <w:rStyle w:val="normaltextrun"/>
           <w:rFonts w:ascii="Calibri" w:hAnsi="Calibri" w:cs="Calibri"/>
           <w:color w:val="24292E"/>
+          <w:sz w:val="32"/>
+          <w:szCs w:val="32"/>
           <w:shd w:val="clear" w:color="auto" w:fill="FFFFFF"/>
         </w:rPr>
         <w:t xml:space="preserve">. Copy and paste it to the browser. </w:t>
@@ -129,6 +320,8 @@
           <w:rStyle w:val="normaltextrun"/>
           <w:rFonts w:ascii="Calibri" w:hAnsi="Calibri" w:cs="Calibri"/>
           <w:color w:val="24292E"/>
+          <w:sz w:val="32"/>
+          <w:szCs w:val="32"/>
           <w:shd w:val="clear" w:color="auto" w:fill="FFFFFF"/>
         </w:rPr>
         <w:t xml:space="preserve">This </w:t>
@@ -138,6 +331,8 @@
           <w:rStyle w:val="normaltextrun"/>
           <w:rFonts w:ascii="Calibri" w:hAnsi="Calibri" w:cs="Calibri"/>
           <w:color w:val="24292E"/>
+          <w:sz w:val="32"/>
+          <w:szCs w:val="32"/>
           <w:shd w:val="clear" w:color="auto" w:fill="FFFFFF"/>
         </w:rPr>
         <w:t>is how the interface</w:t>
@@ -147,6 +342,8 @@
           <w:rStyle w:val="normaltextrun"/>
           <w:rFonts w:ascii="Calibri" w:hAnsi="Calibri" w:cs="Calibri"/>
           <w:color w:val="24292E"/>
+          <w:sz w:val="32"/>
+          <w:szCs w:val="32"/>
           <w:shd w:val="clear" w:color="auto" w:fill="FFFFFF"/>
         </w:rPr>
         <w:t xml:space="preserve"> looks like. </w:t>
@@ -156,6 +353,8 @@
           <w:rStyle w:val="normaltextrun"/>
           <w:rFonts w:ascii="Calibri" w:hAnsi="Calibri" w:cs="Calibri"/>
           <w:color w:val="24292E"/>
+          <w:sz w:val="32"/>
+          <w:szCs w:val="32"/>
           <w:shd w:val="clear" w:color="auto" w:fill="FFFFFF"/>
         </w:rPr>
         <w:t xml:space="preserve">The basic </w:t>
@@ -165,6 +364,8 @@
           <w:rStyle w:val="normaltextrun"/>
           <w:rFonts w:ascii="Calibri" w:hAnsi="Calibri" w:cs="Calibri"/>
           <w:color w:val="24292E"/>
+          <w:sz w:val="32"/>
+          <w:szCs w:val="32"/>
           <w:shd w:val="clear" w:color="auto" w:fill="FFFFFF"/>
         </w:rPr>
         <w:t xml:space="preserve">5 </w:t>
@@ -174,6 +375,8 @@
           <w:rStyle w:val="normaltextrun"/>
           <w:rFonts w:ascii="Calibri" w:hAnsi="Calibri" w:cs="Calibri"/>
           <w:color w:val="24292E"/>
+          <w:sz w:val="32"/>
+          <w:szCs w:val="32"/>
           <w:shd w:val="clear" w:color="auto" w:fill="FFFFFF"/>
         </w:rPr>
         <w:t>statistics are displayed here</w:t>
@@ -183,6 +386,8 @@
           <w:rStyle w:val="normaltextrun"/>
           <w:rFonts w:ascii="Calibri" w:hAnsi="Calibri" w:cs="Calibri"/>
           <w:color w:val="24292E"/>
+          <w:sz w:val="32"/>
+          <w:szCs w:val="32"/>
           <w:shd w:val="clear" w:color="auto" w:fill="FFFFFF"/>
         </w:rPr>
         <w:t xml:space="preserve"> including count of stores offering childcare, count of products, count of distinct advertising campaigns, count of stores, count of stores offering food</w:t>
@@ -192,6 +397,8 @@
           <w:rStyle w:val="normaltextrun"/>
           <w:rFonts w:ascii="Calibri" w:hAnsi="Calibri" w:cs="Calibri"/>
           <w:color w:val="24292E"/>
+          <w:sz w:val="32"/>
+          <w:szCs w:val="32"/>
           <w:shd w:val="clear" w:color="auto" w:fill="FFFFFF"/>
         </w:rPr>
         <w:t xml:space="preserve">. The following are 9 reports and </w:t>
@@ -201,6 +408,8 @@
           <w:rStyle w:val="normaltextrun"/>
           <w:rFonts w:ascii="Calibri" w:hAnsi="Calibri" w:cs="Calibri"/>
           <w:color w:val="24292E"/>
+          <w:sz w:val="32"/>
+          <w:szCs w:val="32"/>
           <w:shd w:val="clear" w:color="auto" w:fill="FFFFFF"/>
         </w:rPr>
         <w:t xml:space="preserve">2 </w:t>
@@ -210,6 +419,8 @@
           <w:rStyle w:val="normaltextrun"/>
           <w:rFonts w:ascii="Calibri" w:hAnsi="Calibri" w:cs="Calibri"/>
           <w:color w:val="24292E"/>
+          <w:sz w:val="32"/>
+          <w:szCs w:val="32"/>
           <w:shd w:val="clear" w:color="auto" w:fill="FFFFFF"/>
         </w:rPr>
         <w:t>maintenance</w:t>
@@ -219,6 +430,8 @@
           <w:rStyle w:val="normaltextrun"/>
           <w:rFonts w:ascii="Calibri" w:hAnsi="Calibri" w:cs="Calibri"/>
           <w:color w:val="24292E"/>
+          <w:sz w:val="32"/>
+          <w:szCs w:val="32"/>
           <w:shd w:val="clear" w:color="auto" w:fill="FFFFFF"/>
         </w:rPr>
         <w:t>s</w:t>
@@ -228,6 +441,8 @@
           <w:rStyle w:val="normaltextrun"/>
           <w:rFonts w:ascii="Calibri" w:hAnsi="Calibri" w:cs="Calibri"/>
           <w:color w:val="24292E"/>
+          <w:sz w:val="32"/>
+          <w:szCs w:val="32"/>
           <w:shd w:val="clear" w:color="auto" w:fill="FFFFFF"/>
         </w:rPr>
         <w:t xml:space="preserve"> including population and holiday maintenance as required by the project spec. </w:t>
@@ -237,6 +452,8 @@
           <w:rStyle w:val="normaltextrun"/>
           <w:rFonts w:ascii="Calibri" w:hAnsi="Calibri" w:cs="Calibri"/>
           <w:color w:val="24292E"/>
+          <w:sz w:val="32"/>
+          <w:szCs w:val="32"/>
           <w:shd w:val="clear" w:color="auto" w:fill="FFFFFF"/>
         </w:rPr>
         <w:t xml:space="preserve">I’ll show you the maintenance functions first, and then the 9 reports. </w:t>
@@ -248,65 +465,11 @@
           <w:rStyle w:val="normaltextrun"/>
           <w:rFonts w:ascii="Calibri" w:hAnsi="Calibri" w:cs="Calibri"/>
           <w:color w:val="24292E"/>
-          <w:shd w:val="clear" w:color="auto" w:fill="FFFFFF"/>
-        </w:rPr>
-      </w:pPr>
-      <w:r>
-        <w:rPr>
-          <w:rFonts w:ascii="Calibri" w:hAnsi="Calibri" w:cs="Calibri"/>
-          <w:noProof/>
-          <w:color w:val="000000"/>
-          <w:bdr w:val="none" w:sz="0" w:space="0" w:color="auto" w:frame="1"/>
-        </w:rPr>
-        <w:drawing>
-          <wp:inline distT="0" distB="0" distL="0" distR="0" wp14:anchorId="733E2CED" wp14:editId="0559F3C2">
-            <wp:extent cx="5280660" cy="3554290"/>
-            <wp:effectExtent l="0" t="0" r="0" b="8255"/>
-            <wp:docPr id="1" name="Picture 1"/>
-            <wp:cNvGraphicFramePr>
-              <a:graphicFrameLocks xmlns:a="http://schemas.openxmlformats.org/drawingml/2006/main" noChangeAspect="1"/>
-            </wp:cNvGraphicFramePr>
-            <a:graphic xmlns:a="http://schemas.openxmlformats.org/drawingml/2006/main">
-              <a:graphicData uri="http://schemas.openxmlformats.org/drawingml/2006/picture">
-                <pic:pic xmlns:pic="http://schemas.openxmlformats.org/drawingml/2006/picture">
-                  <pic:nvPicPr>
-                    <pic:cNvPr id="0" name="Picture 1"/>
-                    <pic:cNvPicPr>
-                      <a:picLocks noChangeAspect="1" noChangeArrowheads="1"/>
-                    </pic:cNvPicPr>
-                  </pic:nvPicPr>
-                  <pic:blipFill>
-                    <a:blip r:embed="rId5" cstate="print">
-                      <a:extLst>
-                        <a:ext uri="{28A0092B-C50C-407E-A947-70E740481C1C}">
-                          <a14:useLocalDpi xmlns:a14="http://schemas.microsoft.com/office/drawing/2010/main" val="0"/>
-                        </a:ext>
-                      </a:extLst>
-                    </a:blip>
-                    <a:srcRect/>
-                    <a:stretch>
-                      <a:fillRect/>
-                    </a:stretch>
-                  </pic:blipFill>
-                  <pic:spPr bwMode="auto">
-                    <a:xfrm>
-                      <a:off x="0" y="0"/>
-                      <a:ext cx="5284285" cy="3556730"/>
-                    </a:xfrm>
-                    <a:prstGeom prst="rect">
-                      <a:avLst/>
-                    </a:prstGeom>
-                    <a:noFill/>
-                    <a:ln>
-                      <a:noFill/>
-                    </a:ln>
-                  </pic:spPr>
-                </pic:pic>
-              </a:graphicData>
-            </a:graphic>
-          </wp:inline>
-        </w:drawing>
-      </w:r>
+          <w:sz w:val="32"/>
+          <w:szCs w:val="32"/>
+          <w:shd w:val="clear" w:color="auto" w:fill="FFFFFF"/>
+        </w:rPr>
+      </w:pPr>
     </w:p>
     <w:p>
       <w:pPr>
@@ -333,14 +496,18 @@
           <w:rStyle w:val="normaltextrun"/>
           <w:rFonts w:ascii="Calibri" w:hAnsi="Calibri" w:cs="Calibri"/>
           <w:color w:val="24292E"/>
-          <w:shd w:val="clear" w:color="auto" w:fill="FFFFFF"/>
-        </w:rPr>
-      </w:pPr>
-      <w:r>
-        <w:rPr>
-          <w:rStyle w:val="normaltextrun"/>
-          <w:rFonts w:ascii="Calibri" w:hAnsi="Calibri" w:cs="Calibri"/>
-          <w:color w:val="24292E"/>
+          <w:sz w:val="32"/>
+          <w:szCs w:val="32"/>
+          <w:shd w:val="clear" w:color="auto" w:fill="FFFFFF"/>
+        </w:rPr>
+      </w:pPr>
+      <w:r>
+        <w:rPr>
+          <w:rStyle w:val="normaltextrun"/>
+          <w:rFonts w:ascii="Calibri" w:hAnsi="Calibri" w:cs="Calibri"/>
+          <w:color w:val="24292E"/>
+          <w:sz w:val="32"/>
+          <w:szCs w:val="32"/>
           <w:shd w:val="clear" w:color="auto" w:fill="FFFFFF"/>
         </w:rPr>
         <w:lastRenderedPageBreak/>
@@ -353,17 +520,21 @@
         <w:spacing w:before="0" w:beforeAutospacing="0" w:after="0" w:afterAutospacing="0"/>
         <w:textAlignment w:val="baseline"/>
         <w:rPr>
-          <w:rFonts w:ascii="Calibri" w:hAnsi="Calibri" w:cs="Calibri"/>
-          <w:color w:val="000000"/>
-          <w:sz w:val="22"/>
-          <w:szCs w:val="22"/>
-        </w:rPr>
-      </w:pPr>
-      <w:r>
-        <w:rPr>
-          <w:rStyle w:val="normaltextrun"/>
-          <w:rFonts w:ascii="Calibri" w:hAnsi="Calibri" w:cs="Calibri"/>
-          <w:color w:val="24292E"/>
+          <w:rStyle w:val="normaltextrun"/>
+          <w:rFonts w:ascii="Calibri" w:hAnsi="Calibri" w:cs="Calibri"/>
+          <w:color w:val="24292E"/>
+          <w:sz w:val="32"/>
+          <w:szCs w:val="32"/>
+          <w:shd w:val="clear" w:color="auto" w:fill="FFFFFF"/>
+        </w:rPr>
+      </w:pPr>
+      <w:r>
+        <w:rPr>
+          <w:rStyle w:val="normaltextrun"/>
+          <w:rFonts w:ascii="Calibri" w:hAnsi="Calibri" w:cs="Calibri"/>
+          <w:color w:val="24292E"/>
+          <w:sz w:val="32"/>
+          <w:szCs w:val="32"/>
           <w:shd w:val="clear" w:color="auto" w:fill="FFFFFF"/>
         </w:rPr>
         <w:t xml:space="preserve">1. </w:t>
@@ -373,34 +544,86 @@
           <w:rStyle w:val="normaltextrun"/>
           <w:rFonts w:ascii="Calibri" w:hAnsi="Calibri" w:cs="Calibri"/>
           <w:color w:val="24292E"/>
-          <w:shd w:val="clear" w:color="auto" w:fill="FFFFFF"/>
-        </w:rPr>
-        <w:t>Click on population link, user can select  state, city and it shows the population.</w:t>
-      </w:r>
-      <w:r>
-        <w:rPr>
-          <w:rStyle w:val="normaltextrun"/>
-          <w:rFonts w:ascii="Calibri" w:hAnsi="Calibri" w:cs="Calibri"/>
-          <w:color w:val="24292E"/>
-          <w:shd w:val="clear" w:color="auto" w:fill="FFFFFF"/>
-        </w:rPr>
-        <w:t xml:space="preserve"> If no selection, update population button is dabbled.</w:t>
-      </w:r>
-      <w:r>
-        <w:rPr>
-          <w:rStyle w:val="normaltextrun"/>
-          <w:rFonts w:ascii="Calibri" w:hAnsi="Calibri" w:cs="Calibri"/>
-          <w:color w:val="24292E"/>
-          <w:shd w:val="clear" w:color="auto" w:fill="FFFFFF"/>
-        </w:rPr>
-        <w:t xml:space="preserve"> If input another number.</w:t>
-      </w:r>
-      <w:r>
-        <w:rPr>
-          <w:rFonts w:ascii="Calibri" w:hAnsi="Calibri" w:cs="Calibri"/>
-          <w:color w:val="000000"/>
-          <w:sz w:val="22"/>
-          <w:szCs w:val="22"/>
+          <w:sz w:val="32"/>
+          <w:szCs w:val="32"/>
+          <w:shd w:val="clear" w:color="auto" w:fill="FFFFFF"/>
+        </w:rPr>
+        <w:t xml:space="preserve">Click on population link, </w:t>
+      </w:r>
+      <w:r>
+        <w:rPr>
+          <w:rStyle w:val="normaltextrun"/>
+          <w:rFonts w:ascii="Calibri" w:hAnsi="Calibri" w:cs="Calibri"/>
+          <w:color w:val="24292E"/>
+          <w:sz w:val="32"/>
+          <w:szCs w:val="32"/>
+          <w:shd w:val="clear" w:color="auto" w:fill="FFFFFF"/>
+        </w:rPr>
+        <w:t>i</w:t>
+      </w:r>
+      <w:r>
+        <w:rPr>
+          <w:rStyle w:val="normaltextrun"/>
+          <w:rFonts w:ascii="Calibri" w:hAnsi="Calibri" w:cs="Calibri"/>
+          <w:color w:val="24292E"/>
+          <w:sz w:val="32"/>
+          <w:szCs w:val="32"/>
+          <w:shd w:val="clear" w:color="auto" w:fill="FFFFFF"/>
+        </w:rPr>
+        <w:t xml:space="preserve">f </w:t>
+      </w:r>
+      <w:r>
+        <w:rPr>
+          <w:rStyle w:val="normaltextrun"/>
+          <w:rFonts w:ascii="Calibri" w:hAnsi="Calibri" w:cs="Calibri"/>
+          <w:color w:val="24292E"/>
+          <w:sz w:val="32"/>
+          <w:szCs w:val="32"/>
+          <w:shd w:val="clear" w:color="auto" w:fill="FFFFFF"/>
+        </w:rPr>
+        <w:t xml:space="preserve">there is </w:t>
+      </w:r>
+      <w:r>
+        <w:rPr>
+          <w:rStyle w:val="normaltextrun"/>
+          <w:rFonts w:ascii="Calibri" w:hAnsi="Calibri" w:cs="Calibri"/>
+          <w:color w:val="24292E"/>
+          <w:sz w:val="32"/>
+          <w:szCs w:val="32"/>
+          <w:shd w:val="clear" w:color="auto" w:fill="FFFFFF"/>
+        </w:rPr>
+        <w:t xml:space="preserve">no selection, update population button is dabbled. </w:t>
+      </w:r>
+      <w:r>
+        <w:rPr>
+          <w:rStyle w:val="normaltextrun"/>
+          <w:rFonts w:ascii="Calibri" w:hAnsi="Calibri" w:cs="Calibri"/>
+          <w:color w:val="24292E"/>
+          <w:sz w:val="32"/>
+          <w:szCs w:val="32"/>
+          <w:shd w:val="clear" w:color="auto" w:fill="FFFFFF"/>
+        </w:rPr>
+        <w:t>U</w:t>
+      </w:r>
+      <w:r>
+        <w:rPr>
+          <w:rStyle w:val="normaltextrun"/>
+          <w:rFonts w:ascii="Calibri" w:hAnsi="Calibri" w:cs="Calibri"/>
+          <w:color w:val="24292E"/>
+          <w:sz w:val="32"/>
+          <w:szCs w:val="32"/>
+          <w:shd w:val="clear" w:color="auto" w:fill="FFFFFF"/>
+        </w:rPr>
+        <w:t>ser can select state, city and it shows the population.</w:t>
+      </w:r>
+      <w:r>
+        <w:rPr>
+          <w:rStyle w:val="normaltextrun"/>
+          <w:rFonts w:ascii="Calibri" w:hAnsi="Calibri" w:cs="Calibri"/>
+          <w:color w:val="24292E"/>
+          <w:sz w:val="32"/>
+          <w:szCs w:val="32"/>
+          <w:shd w:val="clear" w:color="auto" w:fill="FFFFFF"/>
         </w:rPr>
         <w:t xml:space="preserve"> </w:t>
       </w:r>
@@ -409,34 +632,117 @@
           <w:rStyle w:val="normaltextrun"/>
           <w:rFonts w:ascii="Calibri" w:hAnsi="Calibri" w:cs="Calibri"/>
           <w:color w:val="24292E"/>
-          <w:shd w:val="clear" w:color="auto" w:fill="FFFFFF"/>
-        </w:rPr>
-        <w:t xml:space="preserve">It shows the success message. </w:t>
-      </w:r>
-      <w:r>
-        <w:rPr>
-          <w:rFonts w:ascii="Calibri" w:hAnsi="Calibri" w:cs="Calibri"/>
-          <w:color w:val="000000"/>
-          <w:sz w:val="22"/>
-          <w:szCs w:val="22"/>
+          <w:sz w:val="32"/>
+          <w:szCs w:val="32"/>
+          <w:shd w:val="clear" w:color="auto" w:fill="FFFFFF"/>
+        </w:rPr>
+        <w:t>If input another number</w:t>
+      </w:r>
+      <w:r>
+        <w:rPr>
+          <w:rStyle w:val="normaltextrun"/>
+          <w:rFonts w:ascii="Calibri" w:hAnsi="Calibri" w:cs="Calibri"/>
+          <w:color w:val="24292E"/>
+          <w:sz w:val="32"/>
+          <w:szCs w:val="32"/>
+          <w:shd w:val="clear" w:color="auto" w:fill="FFFFFF"/>
+        </w:rPr>
+        <w:t>,</w:t>
+      </w:r>
+      <w:r>
+        <w:rPr>
+          <w:rFonts w:ascii="Calibri" w:hAnsi="Calibri" w:cs="Calibri"/>
+          <w:color w:val="000000"/>
+          <w:sz w:val="32"/>
+          <w:szCs w:val="32"/>
+        </w:rPr>
+        <w:t xml:space="preserve"> </w:t>
+      </w:r>
+      <w:r>
+        <w:rPr>
+          <w:rFonts w:ascii="Calibri" w:hAnsi="Calibri" w:cs="Calibri"/>
+          <w:color w:val="000000"/>
+          <w:sz w:val="32"/>
+          <w:szCs w:val="32"/>
+        </w:rPr>
+        <w:t xml:space="preserve">and click the update population button, </w:t>
+      </w:r>
+      <w:r>
+        <w:rPr>
+          <w:rStyle w:val="normaltextrun"/>
+          <w:rFonts w:ascii="Calibri" w:hAnsi="Calibri" w:cs="Calibri"/>
+          <w:color w:val="24292E"/>
+          <w:sz w:val="32"/>
+          <w:szCs w:val="32"/>
+          <w:shd w:val="clear" w:color="auto" w:fill="FFFFFF"/>
+        </w:rPr>
+        <w:t>i</w:t>
+      </w:r>
+      <w:r>
+        <w:rPr>
+          <w:rStyle w:val="normaltextrun"/>
+          <w:rFonts w:ascii="Calibri" w:hAnsi="Calibri" w:cs="Calibri"/>
+          <w:color w:val="24292E"/>
+          <w:sz w:val="32"/>
+          <w:szCs w:val="32"/>
+          <w:shd w:val="clear" w:color="auto" w:fill="FFFFFF"/>
+        </w:rPr>
+        <w:t xml:space="preserve">t shows the success message. </w:t>
+      </w:r>
+    </w:p>
+    <w:p>
+      <w:pPr>
+        <w:pStyle w:val="NormalWeb"/>
+        <w:spacing w:before="0" w:beforeAutospacing="0" w:after="0" w:afterAutospacing="0"/>
+        <w:textAlignment w:val="baseline"/>
+        <w:rPr>
+          <w:rFonts w:ascii="Calibri" w:hAnsi="Calibri" w:cs="Calibri"/>
+          <w:color w:val="000000"/>
+          <w:sz w:val="32"/>
+          <w:szCs w:val="32"/>
+        </w:rPr>
+      </w:pPr>
+      <w:r>
+        <w:rPr>
+          <w:rFonts w:ascii="Calibri" w:hAnsi="Calibri" w:cs="Calibri"/>
+          <w:color w:val="000000"/>
+          <w:sz w:val="32"/>
+          <w:szCs w:val="32"/>
         </w:rPr>
         <w:t xml:space="preserve">Note: population length should be between 0- 10. </w:t>
       </w:r>
     </w:p>
     <w:p>
       <w:pPr>
-        <w:rPr>
-          <w:rStyle w:val="normaltextrun"/>
-          <w:rFonts w:ascii="Calibri" w:hAnsi="Calibri" w:cs="Calibri"/>
-          <w:color w:val="24292E"/>
-          <w:shd w:val="clear" w:color="auto" w:fill="FFFFFF"/>
-        </w:rPr>
-      </w:pPr>
-      <w:r>
-        <w:rPr>
-          <w:rStyle w:val="normaltextrun"/>
-          <w:rFonts w:ascii="Calibri" w:hAnsi="Calibri" w:cs="Calibri"/>
-          <w:color w:val="24292E"/>
+        <w:pStyle w:val="NormalWeb"/>
+        <w:spacing w:before="0" w:beforeAutospacing="0" w:after="0" w:afterAutospacing="0"/>
+        <w:textAlignment w:val="baseline"/>
+        <w:rPr>
+          <w:rFonts w:ascii="Calibri" w:hAnsi="Calibri" w:cs="Calibri"/>
+          <w:color w:val="000000"/>
+          <w:sz w:val="32"/>
+          <w:szCs w:val="32"/>
+        </w:rPr>
+      </w:pPr>
+    </w:p>
+    <w:p>
+      <w:pPr>
+        <w:rPr>
+          <w:rStyle w:val="normaltextrun"/>
+          <w:rFonts w:ascii="Calibri" w:hAnsi="Calibri" w:cs="Calibri"/>
+          <w:color w:val="24292E"/>
+          <w:sz w:val="32"/>
+          <w:szCs w:val="32"/>
+          <w:shd w:val="clear" w:color="auto" w:fill="FFFFFF"/>
+        </w:rPr>
+      </w:pPr>
+      <w:r>
+        <w:rPr>
+          <w:rStyle w:val="normaltextrun"/>
+          <w:rFonts w:ascii="Calibri" w:hAnsi="Calibri" w:cs="Calibri"/>
+          <w:color w:val="24292E"/>
+          <w:sz w:val="32"/>
+          <w:szCs w:val="32"/>
           <w:shd w:val="clear" w:color="auto" w:fill="FFFFFF"/>
         </w:rPr>
         <w:t xml:space="preserve">2. </w:t>
@@ -446,6 +752,8 @@
           <w:rStyle w:val="normaltextrun"/>
           <w:rFonts w:ascii="Calibri" w:hAnsi="Calibri" w:cs="Calibri"/>
           <w:color w:val="24292E"/>
+          <w:sz w:val="32"/>
+          <w:szCs w:val="32"/>
           <w:shd w:val="clear" w:color="auto" w:fill="FFFFFF"/>
         </w:rPr>
         <w:t xml:space="preserve">If the same population is entered, </w:t>
@@ -455,15 +763,41 @@
           <w:rStyle w:val="normaltextrun"/>
           <w:rFonts w:ascii="Calibri" w:hAnsi="Calibri" w:cs="Calibri"/>
           <w:color w:val="24292E"/>
-          <w:shd w:val="clear" w:color="auto" w:fill="FFFFFF"/>
-        </w:rPr>
-        <w:t xml:space="preserve">disable the button. </w:t>
-      </w:r>
-      <w:r>
-        <w:rPr>
-          <w:rStyle w:val="normaltextrun"/>
-          <w:rFonts w:ascii="Calibri" w:hAnsi="Calibri" w:cs="Calibri"/>
-          <w:color w:val="24292E"/>
+          <w:sz w:val="32"/>
+          <w:szCs w:val="32"/>
+          <w:shd w:val="clear" w:color="auto" w:fill="FFFFFF"/>
+        </w:rPr>
+        <w:t>button</w:t>
+      </w:r>
+      <w:r>
+        <w:rPr>
+          <w:rStyle w:val="normaltextrun"/>
+          <w:rFonts w:ascii="Calibri" w:hAnsi="Calibri" w:cs="Calibri"/>
+          <w:color w:val="24292E"/>
+          <w:sz w:val="32"/>
+          <w:szCs w:val="32"/>
+          <w:shd w:val="clear" w:color="auto" w:fill="FFFFFF"/>
+        </w:rPr>
+        <w:t xml:space="preserve"> is disabled</w:t>
+      </w:r>
+      <w:r>
+        <w:rPr>
+          <w:rStyle w:val="normaltextrun"/>
+          <w:rFonts w:ascii="Calibri" w:hAnsi="Calibri" w:cs="Calibri"/>
+          <w:color w:val="24292E"/>
+          <w:sz w:val="32"/>
+          <w:szCs w:val="32"/>
+          <w:shd w:val="clear" w:color="auto" w:fill="FFFFFF"/>
+        </w:rPr>
+        <w:t xml:space="preserve">. </w:t>
+      </w:r>
+      <w:r>
+        <w:rPr>
+          <w:rStyle w:val="normaltextrun"/>
+          <w:rFonts w:ascii="Calibri" w:hAnsi="Calibri" w:cs="Calibri"/>
+          <w:color w:val="24292E"/>
+          <w:sz w:val="32"/>
+          <w:szCs w:val="32"/>
           <w:shd w:val="clear" w:color="auto" w:fill="FFFFFF"/>
         </w:rPr>
         <w:t xml:space="preserve"> </w:t>
@@ -483,9 +817,42 @@
           <w:rStyle w:val="normaltextrun"/>
           <w:rFonts w:ascii="Calibri" w:hAnsi="Calibri" w:cs="Calibri"/>
           <w:color w:val="24292E"/>
-          <w:shd w:val="clear" w:color="auto" w:fill="FFFFFF"/>
-        </w:rPr>
-        <w:t xml:space="preserve">3. If we decide not to update population, choose other state, button disabled again. </w:t>
+          <w:sz w:val="32"/>
+          <w:szCs w:val="32"/>
+          <w:shd w:val="clear" w:color="auto" w:fill="FFFFFF"/>
+        </w:rPr>
+        <w:t xml:space="preserve">3. If we decide not to update population, choose other state, button </w:t>
+      </w:r>
+      <w:r>
+        <w:rPr>
+          <w:rStyle w:val="normaltextrun"/>
+          <w:rFonts w:ascii="Calibri" w:hAnsi="Calibri" w:cs="Calibri"/>
+          <w:color w:val="24292E"/>
+          <w:sz w:val="32"/>
+          <w:szCs w:val="32"/>
+          <w:shd w:val="clear" w:color="auto" w:fill="FFFFFF"/>
+        </w:rPr>
+        <w:t xml:space="preserve">is </w:t>
+      </w:r>
+      <w:r>
+        <w:rPr>
+          <w:rStyle w:val="normaltextrun"/>
+          <w:rFonts w:ascii="Calibri" w:hAnsi="Calibri" w:cs="Calibri"/>
+          <w:color w:val="24292E"/>
+          <w:sz w:val="32"/>
+          <w:szCs w:val="32"/>
+          <w:shd w:val="clear" w:color="auto" w:fill="FFFFFF"/>
+        </w:rPr>
+        <w:t>disabled again.</w:t>
+      </w:r>
+      <w:r>
+        <w:rPr>
+          <w:rStyle w:val="normaltextrun"/>
+          <w:rFonts w:ascii="Calibri" w:hAnsi="Calibri" w:cs="Calibri"/>
+          <w:color w:val="24292E"/>
+          <w:shd w:val="clear" w:color="auto" w:fill="FFFFFF"/>
+        </w:rPr>
+        <w:t xml:space="preserve"> </w:t>
       </w:r>
     </w:p>
     <w:p>
@@ -579,6 +946,28 @@
         <w:rPr>
           <w:rFonts w:ascii="Calibri" w:hAnsi="Calibri" w:cs="Calibri"/>
           <w:color w:val="000000"/>
+          <w:sz w:val="32"/>
+          <w:szCs w:val="32"/>
+        </w:rPr>
+      </w:pPr>
+      <w:r>
+        <w:rPr>
+          <w:rFonts w:ascii="Calibri" w:hAnsi="Calibri" w:cs="Calibri"/>
+          <w:color w:val="000000"/>
+          <w:sz w:val="32"/>
+          <w:szCs w:val="32"/>
+        </w:rPr>
+        <w:t xml:space="preserve">Click here and we go back to the dashboard. </w:t>
+      </w:r>
+    </w:p>
+    <w:p>
+      <w:pPr>
+        <w:pStyle w:val="NormalWeb"/>
+        <w:spacing w:before="0" w:beforeAutospacing="0" w:after="0" w:afterAutospacing="0"/>
+        <w:textAlignment w:val="baseline"/>
+        <w:rPr>
+          <w:rFonts w:ascii="Calibri" w:hAnsi="Calibri" w:cs="Calibri"/>
+          <w:color w:val="000000"/>
           <w:sz w:val="22"/>
           <w:szCs w:val="22"/>
         </w:rPr>
@@ -609,24 +998,35 @@
         <w:rPr>
           <w:rFonts w:ascii="Calibri" w:hAnsi="Calibri" w:cs="Calibri"/>
           <w:color w:val="000000"/>
-        </w:rPr>
-      </w:pPr>
-      <w:r>
-        <w:rPr>
-          <w:rFonts w:ascii="Calibri" w:hAnsi="Calibri" w:cs="Calibri"/>
-          <w:color w:val="000000"/>
-          <w:sz w:val="22"/>
-          <w:szCs w:val="22"/>
+          <w:sz w:val="32"/>
+          <w:szCs w:val="32"/>
+        </w:rPr>
+      </w:pPr>
+      <w:r>
+        <w:rPr>
+          <w:rFonts w:ascii="Calibri" w:hAnsi="Calibri" w:cs="Calibri"/>
+          <w:color w:val="000000"/>
+          <w:sz w:val="32"/>
+          <w:szCs w:val="32"/>
         </w:rPr>
         <w:lastRenderedPageBreak/>
-        <w:t>Click on the holiday maintenance link</w:t>
-      </w:r>
-      <w:r>
-        <w:rPr>
-          <w:rFonts w:ascii="Calibri" w:hAnsi="Calibri" w:cs="Calibri"/>
-          <w:color w:val="000000"/>
-          <w:sz w:val="22"/>
-          <w:szCs w:val="22"/>
+        <w:t>Next, c</w:t>
+      </w:r>
+      <w:r>
+        <w:rPr>
+          <w:rFonts w:ascii="Calibri" w:hAnsi="Calibri" w:cs="Calibri"/>
+          <w:color w:val="000000"/>
+          <w:sz w:val="32"/>
+          <w:szCs w:val="32"/>
+        </w:rPr>
+        <w:t>lick on the holiday maintenance link</w:t>
+      </w:r>
+      <w:r>
+        <w:rPr>
+          <w:rFonts w:ascii="Calibri" w:hAnsi="Calibri" w:cs="Calibri"/>
+          <w:color w:val="000000"/>
+          <w:sz w:val="32"/>
+          <w:szCs w:val="32"/>
         </w:rPr>
         <w:t>:</w:t>
       </w:r>
@@ -634,8 +1034,8 @@
         <w:rPr>
           <w:rFonts w:ascii="Calibri" w:hAnsi="Calibri" w:cs="Calibri"/>
           <w:color w:val="000000"/>
-          <w:sz w:val="22"/>
-          <w:szCs w:val="22"/>
+          <w:sz w:val="32"/>
+          <w:szCs w:val="32"/>
         </w:rPr>
         <w:t xml:space="preserve"> </w:t>
       </w:r>
@@ -643,8 +1043,8 @@
         <w:rPr>
           <w:rFonts w:ascii="Calibri" w:hAnsi="Calibri" w:cs="Calibri"/>
           <w:color w:val="000000"/>
-          <w:sz w:val="22"/>
-          <w:szCs w:val="22"/>
+          <w:sz w:val="32"/>
+          <w:szCs w:val="32"/>
         </w:rPr>
         <w:t xml:space="preserve">1. </w:t>
       </w:r>
@@ -652,31 +1052,46 @@
         <w:rPr>
           <w:rFonts w:ascii="Calibri" w:hAnsi="Calibri" w:cs="Calibri"/>
           <w:color w:val="000000"/>
-          <w:sz w:val="22"/>
-          <w:szCs w:val="22"/>
-        </w:rPr>
-        <w:t xml:space="preserve">it shows holiday list. </w:t>
-      </w:r>
-      <w:r>
-        <w:rPr>
-          <w:rFonts w:ascii="Calibri" w:hAnsi="Calibri" w:cs="Calibri"/>
-          <w:color w:val="000000"/>
-        </w:rPr>
-        <w:t xml:space="preserve">A date </w:t>
-      </w:r>
-      <w:r>
-        <w:rPr>
-          <w:rFonts w:ascii="Calibri" w:hAnsi="Calibri" w:cs="Calibri"/>
-          <w:color w:val="000000"/>
-        </w:rPr>
-        <w:t>can have multiple</w:t>
-      </w:r>
-      <w:r>
-        <w:rPr>
-          <w:rFonts w:ascii="Calibri" w:hAnsi="Calibri" w:cs="Calibri"/>
-          <w:color w:val="000000"/>
-        </w:rPr>
-        <w:t xml:space="preserve"> holiday names. </w:t>
+          <w:sz w:val="32"/>
+          <w:szCs w:val="32"/>
+        </w:rPr>
+        <w:t xml:space="preserve">it shows </w:t>
+      </w:r>
+      <w:r>
+        <w:rPr>
+          <w:rFonts w:ascii="Calibri" w:hAnsi="Calibri" w:cs="Calibri"/>
+          <w:color w:val="000000"/>
+          <w:sz w:val="32"/>
+          <w:szCs w:val="32"/>
+        </w:rPr>
+        <w:t xml:space="preserve">the </w:t>
+      </w:r>
+      <w:r>
+        <w:rPr>
+          <w:rFonts w:ascii="Calibri" w:hAnsi="Calibri" w:cs="Calibri"/>
+          <w:color w:val="000000"/>
+          <w:sz w:val="32"/>
+          <w:szCs w:val="32"/>
+        </w:rPr>
+        <w:t xml:space="preserve">holiday list. </w:t>
+      </w:r>
+      <w:r>
+        <w:rPr>
+          <w:rFonts w:ascii="Calibri" w:hAnsi="Calibri" w:cs="Calibri"/>
+          <w:color w:val="000000"/>
+          <w:sz w:val="32"/>
+          <w:szCs w:val="32"/>
+        </w:rPr>
+        <w:t xml:space="preserve">Note: </w:t>
+      </w:r>
+      <w:r>
+        <w:rPr>
+          <w:rFonts w:ascii="Calibri" w:hAnsi="Calibri" w:cs="Calibri"/>
+          <w:color w:val="000000"/>
+          <w:sz w:val="32"/>
+          <w:szCs w:val="32"/>
+        </w:rPr>
+        <w:t xml:space="preserve">A date can have multiple holiday names. </w:t>
       </w:r>
     </w:p>
     <w:p>
@@ -686,14 +1101,16 @@
         <w:rPr>
           <w:rFonts w:ascii="Calibri" w:hAnsi="Calibri" w:cs="Calibri"/>
           <w:color w:val="000000"/>
-        </w:rPr>
-      </w:pPr>
-      <w:r>
-        <w:rPr>
-          <w:rFonts w:ascii="Calibri" w:hAnsi="Calibri" w:cs="Calibri"/>
-          <w:color w:val="000000"/>
-          <w:sz w:val="22"/>
-          <w:szCs w:val="22"/>
+          <w:sz w:val="32"/>
+          <w:szCs w:val="32"/>
+        </w:rPr>
+      </w:pPr>
+      <w:r>
+        <w:rPr>
+          <w:rFonts w:ascii="Calibri" w:hAnsi="Calibri" w:cs="Calibri"/>
+          <w:color w:val="000000"/>
+          <w:sz w:val="32"/>
+          <w:szCs w:val="32"/>
         </w:rPr>
         <w:t>2</w:t>
       </w:r>
@@ -701,8 +1118,8 @@
         <w:rPr>
           <w:rFonts w:ascii="Calibri" w:hAnsi="Calibri" w:cs="Calibri"/>
           <w:color w:val="000000"/>
-          <w:sz w:val="22"/>
-          <w:szCs w:val="22"/>
+          <w:sz w:val="32"/>
+          <w:szCs w:val="32"/>
         </w:rPr>
         <w:t xml:space="preserve">. </w:t>
       </w:r>
@@ -710,8 +1127,8 @@
         <w:rPr>
           <w:rFonts w:ascii="Calibri" w:hAnsi="Calibri" w:cs="Calibri"/>
           <w:color w:val="000000"/>
-          <w:sz w:val="22"/>
-          <w:szCs w:val="22"/>
+          <w:sz w:val="32"/>
+          <w:szCs w:val="32"/>
         </w:rPr>
         <w:t>If the user wants to add holiday, click add holiday button</w:t>
       </w:r>
@@ -719,8 +1136,8 @@
         <w:rPr>
           <w:rFonts w:ascii="Calibri" w:hAnsi="Calibri" w:cs="Calibri"/>
           <w:color w:val="000000"/>
-          <w:sz w:val="22"/>
-          <w:szCs w:val="22"/>
+          <w:sz w:val="32"/>
+          <w:szCs w:val="32"/>
         </w:rPr>
         <w:t>.</w:t>
       </w:r>
@@ -728,8 +1145,8 @@
         <w:rPr>
           <w:rFonts w:ascii="Calibri" w:hAnsi="Calibri" w:cs="Calibri"/>
           <w:color w:val="000000"/>
-          <w:sz w:val="22"/>
-          <w:szCs w:val="22"/>
+          <w:sz w:val="32"/>
+          <w:szCs w:val="32"/>
         </w:rPr>
         <w:t xml:space="preserve"> </w:t>
       </w:r>
@@ -737,53 +1154,37 @@
         <w:rPr>
           <w:rFonts w:ascii="Calibri" w:hAnsi="Calibri" w:cs="Calibri"/>
           <w:color w:val="000000"/>
-          <w:sz w:val="22"/>
-          <w:szCs w:val="22"/>
-        </w:rPr>
-        <w:t>If no selection, add holiday button is disabled.</w:t>
-      </w:r>
-      <w:r>
-        <w:rPr>
-          <w:rFonts w:ascii="Calibri" w:hAnsi="Calibri" w:cs="Calibri"/>
-          <w:color w:val="000000"/>
-          <w:sz w:val="22"/>
-          <w:szCs w:val="22"/>
-        </w:rPr>
-        <w:t xml:space="preserve"> User needs to</w:t>
-      </w:r>
-      <w:r>
-        <w:rPr>
-          <w:rFonts w:ascii="Calibri" w:hAnsi="Calibri" w:cs="Calibri"/>
-          <w:color w:val="000000"/>
-          <w:sz w:val="22"/>
-          <w:szCs w:val="22"/>
-        </w:rPr>
-        <w:t> </w:t>
-      </w:r>
-      <w:r>
-        <w:rPr>
-          <w:rFonts w:ascii="Calibri" w:hAnsi="Calibri" w:cs="Calibri"/>
-          <w:color w:val="000000"/>
-          <w:sz w:val="22"/>
-          <w:szCs w:val="22"/>
-        </w:rPr>
-        <w:t>i</w:t>
-      </w:r>
-      <w:r>
-        <w:rPr>
-          <w:rFonts w:ascii="Calibri" w:hAnsi="Calibri" w:cs="Calibri"/>
-          <w:color w:val="000000"/>
-          <w:sz w:val="22"/>
-          <w:szCs w:val="22"/>
-        </w:rPr>
-        <w:t>nput Holiday Name and Select Holiday Date from DateTimePicker</w:t>
-      </w:r>
-      <w:r>
-        <w:rPr>
-          <w:rFonts w:ascii="Calibri" w:hAnsi="Calibri" w:cs="Calibri"/>
-          <w:color w:val="000000"/>
-          <w:sz w:val="22"/>
-          <w:szCs w:val="22"/>
+          <w:sz w:val="32"/>
+          <w:szCs w:val="32"/>
+        </w:rPr>
+        <w:t>If no selection, add holiday button is disabled. User needs to</w:t>
+      </w:r>
+      <w:r>
+        <w:rPr>
+          <w:rFonts w:ascii="Calibri" w:hAnsi="Calibri" w:cs="Calibri"/>
+          <w:color w:val="000000"/>
+          <w:sz w:val="32"/>
+          <w:szCs w:val="32"/>
+        </w:rPr>
+        <w:t xml:space="preserve"> input Holiday Name and Select Holiday Date from </w:t>
+      </w:r>
+      <w:proofErr w:type="spellStart"/>
+      <w:r>
+        <w:rPr>
+          <w:rFonts w:ascii="Calibri" w:hAnsi="Calibri" w:cs="Calibri"/>
+          <w:color w:val="000000"/>
+          <w:sz w:val="32"/>
+          <w:szCs w:val="32"/>
+        </w:rPr>
+        <w:t>DateTimePicker</w:t>
+      </w:r>
+      <w:proofErr w:type="spellEnd"/>
+      <w:r>
+        <w:rPr>
+          <w:rFonts w:ascii="Calibri" w:hAnsi="Calibri" w:cs="Calibri"/>
+          <w:color w:val="000000"/>
+          <w:sz w:val="32"/>
+          <w:szCs w:val="32"/>
         </w:rPr>
         <w:t xml:space="preserve">. And the holiday is added. Note: </w:t>
       </w:r>
@@ -791,6 +1192,8 @@
         <w:rPr>
           <w:rFonts w:ascii="Calibri" w:hAnsi="Calibri" w:cs="Calibri"/>
           <w:color w:val="000000"/>
+          <w:sz w:val="32"/>
+          <w:szCs w:val="32"/>
         </w:rPr>
         <w:t>The Date Text box is read only and only support the time picker</w:t>
       </w:r>
@@ -798,6 +1201,8 @@
         <w:rPr>
           <w:rFonts w:ascii="Calibri" w:hAnsi="Calibri" w:cs="Calibri"/>
           <w:color w:val="000000"/>
+          <w:sz w:val="32"/>
+          <w:szCs w:val="32"/>
         </w:rPr>
         <w:t xml:space="preserve"> to reduce the error handling cost</w:t>
       </w:r>
@@ -805,6 +1210,8 @@
         <w:rPr>
           <w:rFonts w:ascii="Calibri" w:hAnsi="Calibri" w:cs="Calibri"/>
           <w:color w:val="000000"/>
+          <w:sz w:val="32"/>
+          <w:szCs w:val="32"/>
         </w:rPr>
         <w:t>.</w:t>
       </w:r>
@@ -812,6 +1219,8 @@
         <w:rPr>
           <w:rFonts w:ascii="Calibri" w:hAnsi="Calibri" w:cs="Calibri"/>
           <w:color w:val="000000"/>
+          <w:sz w:val="32"/>
+          <w:szCs w:val="32"/>
         </w:rPr>
         <w:t xml:space="preserve"> And when we go back to holiday list you can see the holiday is added.</w:t>
       </w:r>
@@ -819,6 +1228,8 @@
         <w:rPr>
           <w:rFonts w:ascii="Calibri" w:hAnsi="Calibri" w:cs="Calibri"/>
           <w:color w:val="000000"/>
+          <w:sz w:val="32"/>
+          <w:szCs w:val="32"/>
         </w:rPr>
         <w:t xml:space="preserve"> </w:t>
       </w:r>
@@ -891,13 +1302,17 @@
       <w:pPr>
         <w:pStyle w:val="NormalWeb"/>
         <w:spacing w:before="0" w:beforeAutospacing="0" w:after="200" w:afterAutospacing="0"/>
-      </w:pPr>
-      <w:r>
-        <w:rPr>
-          <w:rFonts w:ascii="Calibri" w:hAnsi="Calibri" w:cs="Calibri"/>
-          <w:color w:val="000000"/>
-          <w:sz w:val="22"/>
-          <w:szCs w:val="22"/>
+        <w:rPr>
+          <w:sz w:val="32"/>
+          <w:szCs w:val="32"/>
+        </w:rPr>
+      </w:pPr>
+      <w:r>
+        <w:rPr>
+          <w:rFonts w:ascii="Calibri" w:hAnsi="Calibri" w:cs="Calibri"/>
+          <w:color w:val="000000"/>
+          <w:sz w:val="32"/>
+          <w:szCs w:val="32"/>
         </w:rPr>
         <w:t xml:space="preserve">3. </w:t>
       </w:r>
@@ -905,10 +1320,91 @@
         <w:rPr>
           <w:rFonts w:ascii="Calibri" w:hAnsi="Calibri" w:cs="Calibri"/>
           <w:color w:val="000000"/>
-          <w:sz w:val="22"/>
-          <w:szCs w:val="22"/>
-        </w:rPr>
-        <w:t xml:space="preserve">If holiday existed with the same name and same day, it shows the message: </w:t>
+          <w:sz w:val="32"/>
+          <w:szCs w:val="32"/>
+        </w:rPr>
+        <w:t xml:space="preserve">If </w:t>
+      </w:r>
+      <w:r>
+        <w:rPr>
+          <w:rFonts w:ascii="Calibri" w:hAnsi="Calibri" w:cs="Calibri"/>
+          <w:color w:val="000000"/>
+          <w:sz w:val="32"/>
+          <w:szCs w:val="32"/>
+        </w:rPr>
+        <w:t xml:space="preserve">a </w:t>
+      </w:r>
+      <w:r>
+        <w:rPr>
+          <w:rFonts w:ascii="Calibri" w:hAnsi="Calibri" w:cs="Calibri"/>
+          <w:color w:val="000000"/>
+          <w:sz w:val="32"/>
+          <w:szCs w:val="32"/>
+        </w:rPr>
+        <w:t>holiday</w:t>
+      </w:r>
+      <w:r>
+        <w:rPr>
+          <w:rFonts w:ascii="Calibri" w:hAnsi="Calibri" w:cs="Calibri"/>
+          <w:color w:val="000000"/>
+          <w:sz w:val="32"/>
+          <w:szCs w:val="32"/>
+        </w:rPr>
+        <w:t xml:space="preserve"> is</w:t>
+      </w:r>
+      <w:r>
+        <w:rPr>
+          <w:rFonts w:ascii="Calibri" w:hAnsi="Calibri" w:cs="Calibri"/>
+          <w:color w:val="000000"/>
+          <w:sz w:val="32"/>
+          <w:szCs w:val="32"/>
+        </w:rPr>
+        <w:t xml:space="preserve"> </w:t>
+      </w:r>
+      <w:r>
+        <w:rPr>
+          <w:rFonts w:ascii="Calibri" w:hAnsi="Calibri" w:cs="Calibri"/>
+          <w:color w:val="000000"/>
+          <w:sz w:val="32"/>
+          <w:szCs w:val="32"/>
+        </w:rPr>
+        <w:t xml:space="preserve">already </w:t>
+      </w:r>
+      <w:r>
+        <w:rPr>
+          <w:rFonts w:ascii="Calibri" w:hAnsi="Calibri" w:cs="Calibri"/>
+          <w:color w:val="000000"/>
+          <w:sz w:val="32"/>
+          <w:szCs w:val="32"/>
+        </w:rPr>
+        <w:t xml:space="preserve">existed with the same name and same day, it shows </w:t>
+      </w:r>
+      <w:r>
+        <w:rPr>
+          <w:rFonts w:ascii="Calibri" w:hAnsi="Calibri" w:cs="Calibri"/>
+          <w:color w:val="000000"/>
+          <w:sz w:val="32"/>
+          <w:szCs w:val="32"/>
+        </w:rPr>
+        <w:t>a</w:t>
+      </w:r>
+      <w:r>
+        <w:rPr>
+          <w:rFonts w:ascii="Calibri" w:hAnsi="Calibri" w:cs="Calibri"/>
+          <w:color w:val="000000"/>
+          <w:sz w:val="32"/>
+          <w:szCs w:val="32"/>
+        </w:rPr>
+        <w:t xml:space="preserve"> message</w:t>
+      </w:r>
+      <w:r>
+        <w:rPr>
+          <w:rFonts w:ascii="Calibri" w:hAnsi="Calibri" w:cs="Calibri"/>
+          <w:color w:val="000000"/>
+          <w:sz w:val="32"/>
+          <w:szCs w:val="32"/>
+        </w:rPr>
+        <w:t xml:space="preserve"> to remind you this. For example: </w:t>
       </w:r>
     </w:p>
     <w:p>
@@ -916,64 +1412,6 @@
         <w:pStyle w:val="NormalWeb"/>
         <w:spacing w:before="0" w:beforeAutospacing="0" w:after="200" w:afterAutospacing="0"/>
       </w:pPr>
-      <w:r>
-        <w:rPr>
-          <w:rFonts w:ascii="Calibri" w:hAnsi="Calibri" w:cs="Calibri"/>
-          <w:noProof/>
-          <w:color w:val="000000"/>
-          <w:sz w:val="22"/>
-          <w:szCs w:val="22"/>
-          <w:bdr w:val="none" w:sz="0" w:space="0" w:color="auto" w:frame="1"/>
-        </w:rPr>
-        <w:drawing>
-          <wp:inline distT="0" distB="0" distL="0" distR="0" wp14:anchorId="13DC71A0" wp14:editId="574A5DC4">
-            <wp:extent cx="5455920" cy="3175625"/>
-            <wp:effectExtent l="0" t="0" r="0" b="6350"/>
-            <wp:docPr id="13" name="Picture 13"/>
-            <wp:cNvGraphicFramePr>
-              <a:graphicFrameLocks xmlns:a="http://schemas.openxmlformats.org/drawingml/2006/main" noChangeAspect="1"/>
-            </wp:cNvGraphicFramePr>
-            <a:graphic xmlns:a="http://schemas.openxmlformats.org/drawingml/2006/main">
-              <a:graphicData uri="http://schemas.openxmlformats.org/drawingml/2006/picture">
-                <pic:pic xmlns:pic="http://schemas.openxmlformats.org/drawingml/2006/picture">
-                  <pic:nvPicPr>
-                    <pic:cNvPr id="0" name="Picture 25"/>
-                    <pic:cNvPicPr>
-                      <a:picLocks noChangeAspect="1" noChangeArrowheads="1"/>
-                    </pic:cNvPicPr>
-                  </pic:nvPicPr>
-                  <pic:blipFill>
-                    <a:blip r:embed="rId8">
-                      <a:extLst>
-                        <a:ext uri="{28A0092B-C50C-407E-A947-70E740481C1C}">
-                          <a14:useLocalDpi xmlns:a14="http://schemas.microsoft.com/office/drawing/2010/main" val="0"/>
-                        </a:ext>
-                      </a:extLst>
-                    </a:blip>
-                    <a:srcRect/>
-                    <a:stretch>
-                      <a:fillRect/>
-                    </a:stretch>
-                  </pic:blipFill>
-                  <pic:spPr bwMode="auto">
-                    <a:xfrm>
-                      <a:off x="0" y="0"/>
-                      <a:ext cx="5467679" cy="3182469"/>
-                    </a:xfrm>
-                    <a:prstGeom prst="rect">
-                      <a:avLst/>
-                    </a:prstGeom>
-                    <a:noFill/>
-                    <a:ln>
-                      <a:noFill/>
-                    </a:ln>
-                  </pic:spPr>
-                </pic:pic>
-              </a:graphicData>
-            </a:graphic>
-          </wp:inline>
-        </w:drawing>
-      </w:r>
     </w:p>
     <w:p>
       <w:pPr>
@@ -994,7 +1432,6 @@
           <w:sz w:val="22"/>
           <w:szCs w:val="22"/>
         </w:rPr>
-        <w:lastRenderedPageBreak/>
         <w:t xml:space="preserve"> </w:t>
       </w:r>
     </w:p>
@@ -1027,15 +1464,21 @@
     <w:p>
       <w:pPr>
         <w:rPr>
-          <w:rFonts w:ascii="Calibri" w:hAnsi="Calibri" w:cs="Calibri"/>
-          <w:color w:val="000000"/>
-        </w:rPr>
-      </w:pPr>
-      <w:r>
-        <w:rPr>
-          <w:rStyle w:val="normaltextrun"/>
-          <w:rFonts w:ascii="Calibri" w:hAnsi="Calibri" w:cs="Calibri"/>
-          <w:color w:val="24292E"/>
+          <w:rStyle w:val="normaltextrun"/>
+          <w:rFonts w:ascii="Calibri" w:hAnsi="Calibri" w:cs="Calibri"/>
+          <w:color w:val="24292E"/>
+          <w:sz w:val="32"/>
+          <w:szCs w:val="32"/>
+          <w:shd w:val="clear" w:color="auto" w:fill="FFFFFF"/>
+        </w:rPr>
+      </w:pPr>
+      <w:r>
+        <w:rPr>
+          <w:rStyle w:val="normaltextrun"/>
+          <w:rFonts w:ascii="Calibri" w:hAnsi="Calibri" w:cs="Calibri"/>
+          <w:color w:val="24292E"/>
+          <w:sz w:val="32"/>
+          <w:szCs w:val="32"/>
           <w:shd w:val="clear" w:color="auto" w:fill="FFFFFF"/>
         </w:rPr>
         <w:lastRenderedPageBreak/>
@@ -1046,6 +1489,8 @@
           <w:rStyle w:val="normaltextrun"/>
           <w:rFonts w:ascii="Calibri" w:hAnsi="Calibri" w:cs="Calibri"/>
           <w:color w:val="24292E"/>
+          <w:sz w:val="32"/>
+          <w:szCs w:val="32"/>
           <w:shd w:val="clear" w:color="auto" w:fill="FFFFFF"/>
         </w:rPr>
         <w:t xml:space="preserve">Report 1 is the category report. </w:t>
@@ -1055,6 +1500,29 @@
           <w:rStyle w:val="normaltextrun"/>
           <w:rFonts w:ascii="Calibri" w:hAnsi="Calibri" w:cs="Calibri"/>
           <w:color w:val="24292E"/>
+          <w:sz w:val="32"/>
+          <w:szCs w:val="32"/>
+          <w:shd w:val="clear" w:color="auto" w:fill="FFFFFF"/>
+        </w:rPr>
+        <w:t xml:space="preserve">It’s about a  summary of the products in each category. </w:t>
+      </w:r>
+    </w:p>
+    <w:p>
+      <w:pPr>
+        <w:rPr>
+          <w:rFonts w:ascii="Calibri" w:hAnsi="Calibri" w:cs="Calibri"/>
+          <w:color w:val="000000"/>
+          <w:sz w:val="32"/>
+          <w:szCs w:val="32"/>
+        </w:rPr>
+      </w:pPr>
+      <w:r>
+        <w:rPr>
+          <w:rStyle w:val="normaltextrun"/>
+          <w:rFonts w:ascii="Calibri" w:hAnsi="Calibri" w:cs="Calibri"/>
+          <w:color w:val="24292E"/>
+          <w:sz w:val="32"/>
+          <w:szCs w:val="32"/>
           <w:shd w:val="clear" w:color="auto" w:fill="FFFFFF"/>
         </w:rPr>
         <w:t xml:space="preserve">1. </w:t>
@@ -1063,6 +1531,8 @@
         <w:rPr>
           <w:rFonts w:ascii="Calibri" w:hAnsi="Calibri" w:cs="Calibri"/>
           <w:color w:val="000000"/>
+          <w:sz w:val="32"/>
+          <w:szCs w:val="32"/>
         </w:rPr>
         <w:t xml:space="preserve">Once the user clicks this link, it returns this table. Columns include category name, total number of products, Min &amp; Average &amp; Max retail price of products. </w:t>
       </w:r>
@@ -1070,6 +1540,8 @@
         <w:rPr>
           <w:rFonts w:ascii="Calibri" w:hAnsi="Calibri" w:cs="Calibri"/>
           <w:color w:val="000000"/>
+          <w:sz w:val="32"/>
+          <w:szCs w:val="32"/>
         </w:rPr>
         <w:t xml:space="preserve">2. </w:t>
       </w:r>
@@ -1077,6 +1549,8 @@
         <w:rPr>
           <w:rFonts w:ascii="Calibri" w:hAnsi="Calibri" w:cs="Calibri"/>
           <w:color w:val="000000"/>
+          <w:sz w:val="32"/>
+          <w:szCs w:val="32"/>
         </w:rPr>
         <w:t xml:space="preserve">Each category includes those without products are listed here. </w:t>
       </w:r>
@@ -1084,6 +1558,8 @@
         <w:rPr>
           <w:rFonts w:ascii="Calibri" w:hAnsi="Calibri" w:cs="Calibri"/>
           <w:color w:val="000000"/>
+          <w:sz w:val="32"/>
+          <w:szCs w:val="32"/>
         </w:rPr>
         <w:t xml:space="preserve">3. </w:t>
       </w:r>
@@ -1091,6 +1567,8 @@
         <w:rPr>
           <w:rFonts w:ascii="Calibri" w:hAnsi="Calibri" w:cs="Calibri" w:hint="eastAsia"/>
           <w:color w:val="000000"/>
+          <w:sz w:val="32"/>
+          <w:szCs w:val="32"/>
         </w:rPr>
         <w:t>Report</w:t>
       </w:r>
@@ -1098,6 +1576,8 @@
         <w:rPr>
           <w:rFonts w:ascii="Calibri" w:hAnsi="Calibri" w:cs="Calibri"/>
           <w:color w:val="000000"/>
+          <w:sz w:val="32"/>
+          <w:szCs w:val="32"/>
         </w:rPr>
         <w:t xml:space="preserve"> is sorted by category name </w:t>
       </w:r>
@@ -1105,6 +1585,8 @@
         <w:rPr>
           <w:rFonts w:ascii="Calibri" w:hAnsi="Calibri" w:cs="Calibri"/>
           <w:color w:val="000000"/>
+          <w:sz w:val="32"/>
+          <w:szCs w:val="32"/>
         </w:rPr>
         <w:t xml:space="preserve">in </w:t>
       </w:r>
@@ -1112,6 +1594,8 @@
         <w:rPr>
           <w:rFonts w:ascii="Calibri" w:hAnsi="Calibri" w:cs="Calibri"/>
           <w:color w:val="000000"/>
+          <w:sz w:val="32"/>
+          <w:szCs w:val="32"/>
         </w:rPr>
         <w:t>ascending</w:t>
       </w:r>
@@ -1119,6 +1603,8 @@
         <w:rPr>
           <w:rFonts w:ascii="Calibri" w:hAnsi="Calibri" w:cs="Calibri"/>
           <w:color w:val="000000"/>
+          <w:sz w:val="32"/>
+          <w:szCs w:val="32"/>
         </w:rPr>
         <w:t xml:space="preserve"> order</w:t>
       </w:r>
@@ -1126,6 +1612,8 @@
         <w:rPr>
           <w:rFonts w:ascii="Calibri" w:hAnsi="Calibri" w:cs="Calibri"/>
           <w:color w:val="000000"/>
+          <w:sz w:val="32"/>
+          <w:szCs w:val="32"/>
         </w:rPr>
         <w:t xml:space="preserve">. </w:t>
       </w:r>
@@ -1133,6 +1621,17 @@
         <w:rPr>
           <w:rFonts w:ascii="Calibri" w:hAnsi="Calibri" w:cs="Calibri"/>
           <w:color w:val="000000"/>
+          <w:sz w:val="32"/>
+          <w:szCs w:val="32"/>
+        </w:rPr>
+        <w:t xml:space="preserve">4. From the results, we can see there are XXX categories in the database. </w:t>
+      </w:r>
+      <w:r>
+        <w:rPr>
+          <w:rFonts w:ascii="Calibri" w:hAnsi="Calibri" w:cs="Calibri"/>
+          <w:color w:val="000000"/>
+          <w:sz w:val="32"/>
+          <w:szCs w:val="32"/>
         </w:rPr>
         <w:t xml:space="preserve">Click the “Dashboard” here, you can return to main menu. </w:t>
       </w:r>
@@ -1169,7 +1668,7 @@
                     </pic:cNvPicPr>
                   </pic:nvPicPr>
                   <pic:blipFill>
-                    <a:blip r:embed="rId9">
+                    <a:blip r:embed="rId8">
                       <a:extLst>
                         <a:ext uri="{28A0092B-C50C-407E-A947-70E740481C1C}">
                           <a14:useLocalDpi xmlns:a14="http://schemas.microsoft.com/office/drawing/2010/main" val="0"/>
@@ -1205,19 +1704,70 @@
       <w:pPr>
         <w:rPr>
           <w:rFonts w:ascii="Calibri" w:hAnsi="Calibri" w:cs="Calibri"/>
-        </w:rPr>
-      </w:pPr>
-      <w:r>
-        <w:rPr>
-          <w:rFonts w:ascii="Calibri" w:hAnsi="Calibri" w:cs="Calibri"/>
-          <w:color w:val="000000"/>
-        </w:rPr>
-        <w:t xml:space="preserve">Report 2 is the report about actual versus predicted revenue for couches and sofas. Once the user clicks this link, it returns this table. </w:t>
-      </w:r>
-      <w:r>
-        <w:rPr>
-          <w:rFonts w:ascii="Calibri" w:hAnsi="Calibri" w:cs="Calibri"/>
-          <w:color w:val="000000"/>
+          <w:color w:val="000000"/>
+          <w:sz w:val="32"/>
+          <w:szCs w:val="32"/>
+        </w:rPr>
+        <w:sectPr>
+          <w:pgSz w:w="12240" w:h="15840"/>
+          <w:pgMar w:top="1440" w:right="1440" w:bottom="1440" w:left="1440" w:header="720" w:footer="720" w:gutter="0"/>
+          <w:cols w:space="720"/>
+          <w:docGrid w:linePitch="360"/>
+        </w:sectPr>
+      </w:pPr>
+    </w:p>
+    <w:p>
+      <w:pPr>
+        <w:rPr>
+          <w:rFonts w:ascii="Calibri" w:hAnsi="Calibri" w:cs="Calibri"/>
+          <w:color w:val="000000"/>
+          <w:sz w:val="32"/>
+          <w:szCs w:val="32"/>
+        </w:rPr>
+      </w:pPr>
+      <w:r>
+        <w:rPr>
+          <w:rFonts w:ascii="Calibri" w:hAnsi="Calibri" w:cs="Calibri"/>
+          <w:color w:val="000000"/>
+          <w:sz w:val="32"/>
+          <w:szCs w:val="32"/>
+        </w:rPr>
+        <w:lastRenderedPageBreak/>
+        <w:t xml:space="preserve">Report 2 is the report about actual versus predicted revenue for couches and sofas. </w:t>
+      </w:r>
+      <w:r>
+        <w:rPr>
+          <w:rFonts w:ascii="Calibri" w:hAnsi="Calibri" w:cs="Calibri"/>
+          <w:color w:val="000000"/>
+          <w:sz w:val="32"/>
+          <w:szCs w:val="32"/>
+        </w:rPr>
+        <w:t xml:space="preserve">The user wants to predict whether offering items at a discount actually helps to increase revenue by encouraging a higher volume sales. This report compares how  much revenue  was actually generated from a product’s sales versus if the product were never discounted. </w:t>
+      </w:r>
+      <w:r>
+        <w:rPr>
+          <w:rFonts w:ascii="Calibri" w:hAnsi="Calibri" w:cs="Calibri"/>
+          <w:color w:val="000000"/>
+          <w:sz w:val="32"/>
+          <w:szCs w:val="32"/>
+        </w:rPr>
+        <w:t xml:space="preserve">Once the user clicks this link, it returns this table. </w:t>
+      </w:r>
+    </w:p>
+    <w:p>
+      <w:pPr>
+        <w:rPr>
+          <w:rFonts w:ascii="Calibri" w:hAnsi="Calibri" w:cs="Calibri"/>
+          <w:sz w:val="32"/>
+          <w:szCs w:val="32"/>
+        </w:rPr>
+      </w:pPr>
+      <w:r>
+        <w:rPr>
+          <w:rFonts w:ascii="Calibri" w:hAnsi="Calibri" w:cs="Calibri"/>
+          <w:color w:val="000000"/>
+          <w:sz w:val="32"/>
+          <w:szCs w:val="32"/>
         </w:rPr>
         <w:t xml:space="preserve">1. </w:t>
       </w:r>
@@ -1225,66 +1775,128 @@
         <w:rPr>
           <w:rFonts w:ascii="Calibri" w:hAnsi="Calibri" w:cs="Calibri"/>
           <w:color w:val="000000"/>
+          <w:sz w:val="32"/>
+          <w:szCs w:val="32"/>
         </w:rPr>
         <w:t>This report is only for the products in the category of couches and sofas</w:t>
       </w:r>
       <w:r>
         <w:rPr>
           <w:rFonts w:ascii="Calibri" w:hAnsi="Calibri" w:cs="Calibri"/>
+          <w:sz w:val="32"/>
+          <w:szCs w:val="32"/>
         </w:rPr>
         <w:t xml:space="preserve">. </w:t>
       </w:r>
       <w:r>
         <w:rPr>
           <w:rFonts w:ascii="Calibri" w:hAnsi="Calibri" w:cs="Calibri"/>
+          <w:sz w:val="32"/>
+          <w:szCs w:val="32"/>
         </w:rPr>
         <w:t xml:space="preserve">2. </w:t>
       </w:r>
       <w:r>
         <w:rPr>
           <w:rFonts w:ascii="Calibri" w:hAnsi="Calibri" w:cs="Calibri"/>
-        </w:rPr>
-        <w:t xml:space="preserve">The column in this table </w:t>
-      </w:r>
-      <w:r>
-        <w:rPr>
-          <w:rFonts w:ascii="Calibri" w:hAnsi="Calibri" w:cs="Calibri"/>
-        </w:rPr>
-        <w:t xml:space="preserve">include product ID, name, retail price, total number of items sold, total number of items sold at discount price, total number of items sold at retail price, actual revenue, predicted revenue, and the difference. </w:t>
-      </w:r>
-      <w:r>
-        <w:rPr>
-          <w:rFonts w:ascii="Calibri" w:hAnsi="Calibri" w:cs="Calibri"/>
-        </w:rPr>
-        <w:t xml:space="preserve">3. Predicted revenue…. 4. </w:t>
-      </w:r>
-      <w:r>
-        <w:rPr>
-          <w:rFonts w:ascii="Calibri" w:hAnsi="Calibri" w:cs="Calibri"/>
-        </w:rPr>
-        <w:t>As required by the spec, only predicted revenue differences greater than $5000</w:t>
-      </w:r>
-      <w:r>
-        <w:rPr>
-          <w:rFonts w:ascii="Calibri" w:hAnsi="Calibri" w:cs="Calibri"/>
+          <w:sz w:val="32"/>
+          <w:szCs w:val="32"/>
+        </w:rPr>
+        <w:t>The column</w:t>
+      </w:r>
+      <w:r>
+        <w:rPr>
+          <w:rFonts w:ascii="Calibri" w:hAnsi="Calibri" w:cs="Calibri"/>
+          <w:sz w:val="32"/>
+          <w:szCs w:val="32"/>
+        </w:rPr>
+        <w:t>s</w:t>
+      </w:r>
+      <w:r>
+        <w:rPr>
+          <w:rFonts w:ascii="Calibri" w:hAnsi="Calibri" w:cs="Calibri"/>
+          <w:sz w:val="32"/>
+          <w:szCs w:val="32"/>
+        </w:rPr>
+        <w:t xml:space="preserve"> in this table include product ID, name, retail price, total number of items sold, total number of items sold at discount price, total number of items sold at retail price, actual revenue, predicted revenue, and the difference. </w:t>
+      </w:r>
+      <w:r>
+        <w:rPr>
+          <w:rFonts w:ascii="Calibri" w:hAnsi="Calibri" w:cs="Calibri"/>
+          <w:sz w:val="32"/>
+          <w:szCs w:val="32"/>
+        </w:rPr>
+        <w:t>3. Predicted revenu</w:t>
+      </w:r>
+      <w:r>
+        <w:rPr>
+          <w:rFonts w:ascii="Calibri" w:hAnsi="Calibri" w:cs="Calibri"/>
+          <w:sz w:val="32"/>
+          <w:szCs w:val="32"/>
+        </w:rPr>
+        <w:t xml:space="preserve">e is based on 75% volume selling at a retail price and the difference column means the difference between the actual revenue and the predicted revenue. </w:t>
+      </w:r>
+      <w:r>
+        <w:rPr>
+          <w:rFonts w:ascii="Calibri" w:hAnsi="Calibri" w:cs="Calibri"/>
+          <w:sz w:val="32"/>
+          <w:szCs w:val="32"/>
+        </w:rPr>
+        <w:t xml:space="preserve">4. </w:t>
+      </w:r>
+      <w:r>
+        <w:rPr>
+          <w:rFonts w:ascii="Calibri" w:hAnsi="Calibri" w:cs="Calibri"/>
+          <w:sz w:val="32"/>
+          <w:szCs w:val="32"/>
+        </w:rPr>
+        <w:t>As required by the spec, only differences greater than $5000</w:t>
+      </w:r>
+      <w:r>
+        <w:rPr>
+          <w:rFonts w:ascii="Calibri" w:hAnsi="Calibri" w:cs="Calibri"/>
+          <w:sz w:val="32"/>
+          <w:szCs w:val="32"/>
         </w:rPr>
         <w:t xml:space="preserve"> (either positive or negative)</w:t>
       </w:r>
       <w:r>
         <w:rPr>
           <w:rFonts w:ascii="Calibri" w:hAnsi="Calibri" w:cs="Calibri"/>
+          <w:sz w:val="32"/>
+          <w:szCs w:val="32"/>
         </w:rPr>
         <w:t xml:space="preserve"> are displayed here and sorted in descending order. </w:t>
       </w:r>
       <w:r>
         <w:rPr>
           <w:rFonts w:ascii="Calibri" w:hAnsi="Calibri" w:cs="Calibri"/>
+          <w:sz w:val="32"/>
+          <w:szCs w:val="32"/>
         </w:rPr>
         <w:t xml:space="preserve">Difference is calculated between the actual revenue and the predicted revenue. </w:t>
       </w:r>
       <w:r>
         <w:rPr>
           <w:rFonts w:ascii="Calibri" w:hAnsi="Calibri" w:cs="Calibri"/>
+          <w:sz w:val="32"/>
+          <w:szCs w:val="32"/>
+        </w:rPr>
+        <w:t xml:space="preserve">5. </w:t>
+      </w:r>
+      <w:r>
+        <w:rPr>
+          <w:rFonts w:ascii="Calibri" w:hAnsi="Calibri" w:cs="Calibri"/>
+          <w:sz w:val="32"/>
+          <w:szCs w:val="32"/>
+        </w:rPr>
+        <w:t xml:space="preserve">From the results, we can see offering discount for these products can result in huge differences. Offering discount for XXX can increase revenue, however, offering discount for XXX cannot. </w:t>
+      </w:r>
+      <w:r>
+        <w:rPr>
+          <w:rFonts w:ascii="Calibri" w:hAnsi="Calibri" w:cs="Calibri"/>
+          <w:sz w:val="32"/>
+          <w:szCs w:val="32"/>
         </w:rPr>
         <w:t xml:space="preserve">This is the report 2. Again, click “Dashboard” and return the main menu. </w:t>
       </w:r>
@@ -1321,7 +1933,7 @@
                     </pic:cNvPicPr>
                   </pic:nvPicPr>
                   <pic:blipFill>
-                    <a:blip r:embed="rId10">
+                    <a:blip r:embed="rId9">
                       <a:extLst>
                         <a:ext uri="{28A0092B-C50C-407E-A947-70E740481C1C}">
                           <a14:useLocalDpi xmlns:a14="http://schemas.microsoft.com/office/drawing/2010/main" val="0"/>
@@ -1355,52 +1967,20 @@
     </w:p>
     <w:p>
       <w:pPr>
-        <w:rPr>
-          <w:rFonts w:ascii="Calibri" w:hAnsi="Calibri" w:cs="Calibri"/>
-          <w:color w:val="000000"/>
-        </w:rPr>
-      </w:pPr>
-    </w:p>
-    <w:p>
-      <w:pPr>
-        <w:rPr>
-          <w:rFonts w:ascii="Calibri" w:hAnsi="Calibri" w:cs="Calibri"/>
-          <w:color w:val="000000"/>
-        </w:rPr>
-      </w:pPr>
-    </w:p>
-    <w:p>
-      <w:pPr>
-        <w:rPr>
-          <w:rFonts w:ascii="Calibri" w:hAnsi="Calibri" w:cs="Calibri"/>
-          <w:color w:val="000000"/>
-        </w:rPr>
-      </w:pPr>
-    </w:p>
-    <w:p>
-      <w:pPr>
-        <w:rPr>
-          <w:rFonts w:ascii="Calibri" w:hAnsi="Calibri" w:cs="Calibri"/>
-          <w:color w:val="000000"/>
-        </w:rPr>
-      </w:pPr>
-    </w:p>
-    <w:p>
-      <w:pPr>
         <w:pStyle w:val="NormalWeb"/>
         <w:spacing w:before="0" w:beforeAutospacing="0" w:after="200" w:afterAutospacing="0"/>
         <w:textAlignment w:val="baseline"/>
         <w:rPr>
           <w:rFonts w:ascii="Calibri" w:eastAsiaTheme="minorEastAsia" w:hAnsi="Calibri" w:cs="Calibri"/>
-          <w:sz w:val="22"/>
-          <w:szCs w:val="22"/>
-        </w:rPr>
-      </w:pPr>
-      <w:r>
-        <w:rPr>
-          <w:rFonts w:ascii="Calibri" w:eastAsiaTheme="minorEastAsia" w:hAnsi="Calibri" w:cs="Calibri"/>
-          <w:sz w:val="22"/>
-          <w:szCs w:val="22"/>
+          <w:sz w:val="32"/>
+          <w:szCs w:val="32"/>
+        </w:rPr>
+      </w:pPr>
+      <w:r>
+        <w:rPr>
+          <w:rFonts w:ascii="Calibri" w:eastAsiaTheme="minorEastAsia" w:hAnsi="Calibri" w:cs="Calibri"/>
+          <w:sz w:val="32"/>
+          <w:szCs w:val="32"/>
         </w:rPr>
         <w:lastRenderedPageBreak/>
         <w:t xml:space="preserve">Report 3 is the store revenue by year by states report. </w:t>
@@ -1408,110 +1988,102 @@
       <w:r>
         <w:rPr>
           <w:rFonts w:ascii="Calibri" w:eastAsiaTheme="minorEastAsia" w:hAnsi="Calibri" w:cs="Calibri"/>
-          <w:sz w:val="22"/>
-          <w:szCs w:val="22"/>
+          <w:sz w:val="32"/>
+          <w:szCs w:val="32"/>
+        </w:rPr>
+        <w:t xml:space="preserve">It shows the revenue collected by stores per state grouped by year. </w:t>
+      </w:r>
+    </w:p>
+    <w:p>
+      <w:pPr>
+        <w:pStyle w:val="NormalWeb"/>
+        <w:spacing w:before="0" w:beforeAutospacing="0" w:after="200" w:afterAutospacing="0"/>
+        <w:textAlignment w:val="baseline"/>
+        <w:rPr>
+          <w:rFonts w:ascii="Calibri" w:eastAsiaTheme="minorEastAsia" w:hAnsi="Calibri" w:cs="Calibri"/>
+          <w:sz w:val="32"/>
+          <w:szCs w:val="32"/>
+        </w:rPr>
+      </w:pPr>
+      <w:r>
+        <w:rPr>
+          <w:rFonts w:ascii="Calibri" w:eastAsiaTheme="minorEastAsia" w:hAnsi="Calibri" w:cs="Calibri"/>
+          <w:sz w:val="32"/>
+          <w:szCs w:val="32"/>
         </w:rPr>
         <w:t xml:space="preserve">1. </w:t>
       </w:r>
       <w:r>
         <w:rPr>
           <w:rFonts w:ascii="Calibri" w:eastAsiaTheme="minorEastAsia" w:hAnsi="Calibri" w:cs="Calibri"/>
-          <w:sz w:val="22"/>
-          <w:szCs w:val="22"/>
-        </w:rPr>
-        <w:t>When clicking this link,  it asks the user to select a state and then click Run Report button. Note, here if you don’t select any state</w:t>
-      </w:r>
-      <w:r>
-        <w:rPr>
-          <w:rFonts w:ascii="Calibri" w:eastAsiaTheme="minorEastAsia" w:hAnsi="Calibri" w:cs="Calibri"/>
-          <w:sz w:val="22"/>
-          <w:szCs w:val="22"/>
+          <w:sz w:val="32"/>
+          <w:szCs w:val="32"/>
+        </w:rPr>
+        <w:t>When clicking this link, it asks the user to select a state and then click Run Report button. Note, here if you don’t select any state</w:t>
+      </w:r>
+      <w:r>
+        <w:rPr>
+          <w:rFonts w:ascii="Calibri" w:eastAsiaTheme="minorEastAsia" w:hAnsi="Calibri" w:cs="Calibri"/>
+          <w:sz w:val="32"/>
+          <w:szCs w:val="32"/>
         </w:rPr>
         <w:t>, run report button is disabled</w:t>
       </w:r>
       <w:r>
         <w:rPr>
           <w:rFonts w:ascii="Calibri" w:eastAsiaTheme="minorEastAsia" w:hAnsi="Calibri" w:cs="Calibri"/>
-          <w:sz w:val="22"/>
-          <w:szCs w:val="22"/>
+          <w:sz w:val="32"/>
+          <w:szCs w:val="32"/>
         </w:rPr>
         <w:t xml:space="preserve">. Once we select a state and click the button, it goes to this table. </w:t>
       </w:r>
       <w:r>
         <w:rPr>
           <w:rFonts w:ascii="Calibri" w:eastAsiaTheme="minorEastAsia" w:hAnsi="Calibri" w:cs="Calibri"/>
-          <w:sz w:val="22"/>
-          <w:szCs w:val="22"/>
+          <w:sz w:val="32"/>
+          <w:szCs w:val="32"/>
         </w:rPr>
         <w:t xml:space="preserve">2. </w:t>
       </w:r>
       <w:r>
         <w:rPr>
           <w:rFonts w:ascii="Calibri" w:eastAsiaTheme="minorEastAsia" w:hAnsi="Calibri" w:cs="Calibri"/>
-          <w:sz w:val="22"/>
-          <w:szCs w:val="22"/>
+          <w:sz w:val="32"/>
+          <w:szCs w:val="32"/>
         </w:rPr>
         <w:t xml:space="preserve">Columns include store ID, Store Address, city name, sales year and total revenue. </w:t>
       </w:r>
       <w:r>
         <w:rPr>
           <w:rFonts w:ascii="Calibri" w:eastAsiaTheme="minorEastAsia" w:hAnsi="Calibri" w:cs="Calibri"/>
-          <w:sz w:val="22"/>
-          <w:szCs w:val="22"/>
+          <w:sz w:val="32"/>
+          <w:szCs w:val="32"/>
         </w:rPr>
         <w:t xml:space="preserve">3. </w:t>
       </w:r>
       <w:r>
         <w:rPr>
           <w:rFonts w:ascii="Calibri" w:eastAsiaTheme="minorEastAsia" w:hAnsi="Calibri" w:cs="Calibri"/>
-          <w:sz w:val="22"/>
-          <w:szCs w:val="22"/>
+          <w:sz w:val="32"/>
+          <w:szCs w:val="32"/>
         </w:rPr>
         <w:t>The report is sorted first by year in ascending order and then by revenue in descending order.</w:t>
       </w:r>
       <w:r>
         <w:rPr>
           <w:rFonts w:ascii="Calibri" w:eastAsiaTheme="minorEastAsia" w:hAnsi="Calibri" w:cs="Calibri"/>
-          <w:sz w:val="22"/>
-          <w:szCs w:val="22"/>
+          <w:sz w:val="32"/>
+          <w:szCs w:val="32"/>
         </w:rPr>
         <w:t xml:space="preserve"> </w:t>
       </w:r>
       <w:r>
         <w:rPr>
-          <w:rFonts w:ascii="Calibri" w:eastAsiaTheme="minorEastAsia" w:hAnsi="Calibri" w:cs="Calibri" w:hint="eastAsia"/>
-          <w:color w:val="FF0000"/>
-          <w:sz w:val="22"/>
-          <w:szCs w:val="22"/>
-        </w:rPr>
-        <w:t>（</w:t>
-      </w:r>
-      <w:r>
-        <w:rPr>
-          <w:rFonts w:ascii="Calibri" w:eastAsiaTheme="minorEastAsia" w:hAnsi="Calibri" w:cs="Calibri"/>
-          <w:color w:val="FF0000"/>
-          <w:sz w:val="22"/>
-          <w:szCs w:val="22"/>
-        </w:rPr>
-        <w:t xml:space="preserve">select state: </w:t>
-      </w:r>
-      <w:r>
-        <w:rPr>
-          <w:rFonts w:ascii="Calibri" w:eastAsiaTheme="minorEastAsia" w:hAnsi="Calibri" w:cs="Calibri"/>
-          <w:color w:val="FF0000"/>
-          <w:sz w:val="22"/>
-          <w:szCs w:val="22"/>
-        </w:rPr>
-        <w:t>CA</w:t>
-      </w:r>
-      <w:r>
-        <w:rPr>
-          <w:rFonts w:ascii="Calibri" w:eastAsiaTheme="minorEastAsia" w:hAnsi="Calibri" w:cs="Calibri" w:hint="eastAsia"/>
-          <w:color w:val="FF0000"/>
-          <w:sz w:val="22"/>
-          <w:szCs w:val="22"/>
-        </w:rPr>
-        <w:t>）</w:t>
+          <w:rFonts w:ascii="Calibri" w:eastAsiaTheme="minorEastAsia" w:hAnsi="Calibri" w:cs="Calibri"/>
+          <w:sz w:val="32"/>
+          <w:szCs w:val="32"/>
+        </w:rPr>
+        <w:t xml:space="preserve">4. From the results we can tell for XX state, there are XX stores with sales from XX year to XX year. Store XX has the highest revenue in year XXX. </w:t>
       </w:r>
     </w:p>
     <w:p>
@@ -1540,7 +2112,7 @@
                     </pic:cNvPicPr>
                   </pic:nvPicPr>
                   <pic:blipFill>
-                    <a:blip r:embed="rId11" cstate="print">
+                    <a:blip r:embed="rId10" cstate="print">
                       <a:extLst>
                         <a:ext uri="{28A0092B-C50C-407E-A947-70E740481C1C}">
                           <a14:useLocalDpi xmlns:a14="http://schemas.microsoft.com/office/drawing/2010/main" val="0"/>
@@ -1573,41 +2145,128 @@
       </w:r>
     </w:p>
     <w:p>
-      <w:r>
+      <w:pPr>
+        <w:sectPr>
+          <w:pgSz w:w="12240" w:h="15840"/>
+          <w:pgMar w:top="1440" w:right="1440" w:bottom="1440" w:left="1440" w:header="720" w:footer="720" w:gutter="0"/>
+          <w:cols w:space="720"/>
+          <w:docGrid w:linePitch="360"/>
+        </w:sectPr>
+      </w:pPr>
+    </w:p>
+    <w:p>
+      <w:pPr>
+        <w:rPr>
+          <w:sz w:val="32"/>
+          <w:szCs w:val="32"/>
+        </w:rPr>
+      </w:pPr>
+      <w:r>
+        <w:rPr>
+          <w:sz w:val="32"/>
+          <w:szCs w:val="32"/>
+        </w:rPr>
+        <w:lastRenderedPageBreak/>
         <w:t>Report 4 is the report about outdoor furniture revenue</w:t>
       </w:r>
       <w:r>
+        <w:rPr>
+          <w:sz w:val="32"/>
+          <w:szCs w:val="32"/>
+        </w:rPr>
         <w:t xml:space="preserve"> on Groundhog day</w:t>
       </w:r>
       <w:r>
+        <w:rPr>
+          <w:sz w:val="32"/>
+          <w:szCs w:val="32"/>
+        </w:rPr>
         <w:t xml:space="preserve">. </w:t>
       </w:r>
       <w:r>
+        <w:rPr>
+          <w:sz w:val="32"/>
+          <w:szCs w:val="32"/>
+        </w:rPr>
+        <w:t xml:space="preserve">The goal of this report is to prove if the outdoor furniture sales spikes on Groundhog day. </w:t>
+      </w:r>
+    </w:p>
+    <w:p>
+      <w:pPr>
+        <w:rPr>
+          <w:sz w:val="32"/>
+          <w:szCs w:val="32"/>
+        </w:rPr>
+      </w:pPr>
+      <w:r>
+        <w:rPr>
+          <w:sz w:val="32"/>
+          <w:szCs w:val="32"/>
+        </w:rPr>
         <w:t xml:space="preserve">1. </w:t>
       </w:r>
       <w:r>
+        <w:rPr>
+          <w:sz w:val="32"/>
+          <w:szCs w:val="32"/>
+        </w:rPr>
         <w:t xml:space="preserve">This report is only for products in the category of outdoor furniture. </w:t>
       </w:r>
       <w:r>
+        <w:rPr>
+          <w:sz w:val="32"/>
+          <w:szCs w:val="32"/>
+        </w:rPr>
         <w:t xml:space="preserve">2. </w:t>
       </w:r>
       <w:r>
+        <w:rPr>
+          <w:sz w:val="32"/>
+          <w:szCs w:val="32"/>
+        </w:rPr>
         <w:t xml:space="preserve">It returns the table with columns of year, total number of items sold, average number of items sold per </w:t>
       </w:r>
       <w:r>
+        <w:rPr>
+          <w:sz w:val="32"/>
+          <w:szCs w:val="32"/>
+        </w:rPr>
         <w:t>day, total number of items sold on Groundhog day</w:t>
       </w:r>
       <w:r>
+        <w:rPr>
+          <w:sz w:val="32"/>
+          <w:szCs w:val="32"/>
+        </w:rPr>
         <w:t xml:space="preserve"> (Feb.2)</w:t>
       </w:r>
       <w:r>
+        <w:rPr>
+          <w:sz w:val="32"/>
+          <w:szCs w:val="32"/>
+        </w:rPr>
         <w:t xml:space="preserve">. </w:t>
       </w:r>
       <w:r>
+        <w:rPr>
+          <w:sz w:val="32"/>
+          <w:szCs w:val="32"/>
+        </w:rPr>
         <w:t xml:space="preserve">3. </w:t>
       </w:r>
       <w:r>
+        <w:rPr>
+          <w:sz w:val="32"/>
+          <w:szCs w:val="32"/>
+        </w:rPr>
         <w:t xml:space="preserve">The report is sorted by year in ascending order.  </w:t>
+      </w:r>
+      <w:r>
+        <w:rPr>
+          <w:sz w:val="32"/>
+          <w:szCs w:val="32"/>
+        </w:rPr>
+        <w:t xml:space="preserve">4. From the results, we can tell in most years, total number of items sold on groundhog day is significantly higher than the average number of items sold per day which proves the spike sale on Groundhog day. </w:t>
       </w:r>
     </w:p>
     <w:p>
@@ -1636,7 +2295,7 @@
                     </pic:cNvPicPr>
                   </pic:nvPicPr>
                   <pic:blipFill>
-                    <a:blip r:embed="rId12" cstate="print">
+                    <a:blip r:embed="rId11" cstate="print">
                       <a:extLst>
                         <a:ext uri="{28A0092B-C50C-407E-A947-70E740481C1C}">
                           <a14:useLocalDpi xmlns:a14="http://schemas.microsoft.com/office/drawing/2010/main" val="0"/>
@@ -1672,9 +2331,16 @@
     <w:p/>
     <w:p/>
     <w:p/>
-    <w:p/>
-    <w:p/>
-    <w:p/>
+    <w:p>
+      <w:pPr>
+        <w:sectPr>
+          <w:pgSz w:w="12240" w:h="15840"/>
+          <w:pgMar w:top="1440" w:right="1440" w:bottom="1440" w:left="1440" w:header="720" w:footer="720" w:gutter="0"/>
+          <w:cols w:space="720"/>
+          <w:docGrid w:linePitch="360"/>
+        </w:sectPr>
+      </w:pPr>
+    </w:p>
     <w:p>
       <w:pPr>
         <w:pStyle w:val="NormalWeb"/>
@@ -1682,15 +2348,15 @@
         <w:textAlignment w:val="baseline"/>
         <w:rPr>
           <w:rFonts w:asciiTheme="minorHAnsi" w:eastAsiaTheme="minorEastAsia" w:hAnsiTheme="minorHAnsi" w:cstheme="minorBidi"/>
-          <w:sz w:val="22"/>
-          <w:szCs w:val="22"/>
+          <w:sz w:val="32"/>
+          <w:szCs w:val="32"/>
         </w:rPr>
       </w:pPr>
       <w:r>
         <w:rPr>
           <w:rFonts w:asciiTheme="minorHAnsi" w:eastAsiaTheme="minorEastAsia" w:hAnsiTheme="minorHAnsi" w:cstheme="minorBidi"/>
-          <w:sz w:val="22"/>
-          <w:szCs w:val="22"/>
+          <w:sz w:val="32"/>
+          <w:szCs w:val="32"/>
         </w:rPr>
         <w:lastRenderedPageBreak/>
         <w:t xml:space="preserve">Report 5 is the </w:t>
@@ -1698,147 +2364,198 @@
       <w:r>
         <w:rPr>
           <w:rFonts w:asciiTheme="minorHAnsi" w:eastAsiaTheme="minorEastAsia" w:hAnsiTheme="minorHAnsi" w:cstheme="minorBidi"/>
-          <w:sz w:val="22"/>
-          <w:szCs w:val="22"/>
+          <w:sz w:val="32"/>
+          <w:szCs w:val="32"/>
         </w:rPr>
         <w:t xml:space="preserve">State with Highest Volume Report. </w:t>
       </w:r>
       <w:r>
         <w:rPr>
           <w:rFonts w:asciiTheme="minorHAnsi" w:eastAsiaTheme="minorEastAsia" w:hAnsiTheme="minorHAnsi" w:cstheme="minorBidi"/>
-          <w:sz w:val="22"/>
-          <w:szCs w:val="22"/>
+          <w:sz w:val="32"/>
+          <w:szCs w:val="32"/>
+        </w:rPr>
+        <w:t xml:space="preserve">In this report, users want to know all stores in the states that sell the greatest number of units for each category. </w:t>
+      </w:r>
+    </w:p>
+    <w:p>
+      <w:pPr>
+        <w:pStyle w:val="NormalWeb"/>
+        <w:spacing w:before="0" w:beforeAutospacing="0" w:after="200" w:afterAutospacing="0"/>
+        <w:textAlignment w:val="baseline"/>
+        <w:rPr>
+          <w:rFonts w:asciiTheme="minorHAnsi" w:eastAsiaTheme="minorEastAsia" w:hAnsiTheme="minorHAnsi" w:cstheme="minorBidi"/>
+          <w:sz w:val="32"/>
+          <w:szCs w:val="32"/>
+        </w:rPr>
+      </w:pPr>
+      <w:r>
+        <w:rPr>
+          <w:rFonts w:asciiTheme="minorHAnsi" w:eastAsiaTheme="minorEastAsia" w:hAnsiTheme="minorHAnsi" w:cstheme="minorBidi"/>
+          <w:sz w:val="32"/>
+          <w:szCs w:val="32"/>
         </w:rPr>
         <w:t xml:space="preserve">1. </w:t>
       </w:r>
       <w:r>
         <w:rPr>
           <w:rFonts w:asciiTheme="minorHAnsi" w:eastAsiaTheme="minorEastAsia" w:hAnsiTheme="minorHAnsi" w:cstheme="minorBidi"/>
-          <w:sz w:val="22"/>
-          <w:szCs w:val="22"/>
-        </w:rPr>
-        <w:t xml:space="preserve">Clicking the link, </w:t>
+          <w:sz w:val="32"/>
+          <w:szCs w:val="32"/>
+        </w:rPr>
+        <w:t xml:space="preserve">Clicking </w:t>
       </w:r>
       <w:r>
         <w:rPr>
           <w:rFonts w:asciiTheme="minorHAnsi" w:eastAsiaTheme="minorEastAsia" w:hAnsiTheme="minorHAnsi" w:cstheme="minorBidi"/>
-          <w:sz w:val="22"/>
-          <w:szCs w:val="22"/>
-        </w:rPr>
-        <w:t xml:space="preserve">user need to select year and month first. </w:t>
+          <w:sz w:val="32"/>
+          <w:szCs w:val="32"/>
+        </w:rPr>
+        <w:t xml:space="preserve">on </w:t>
       </w:r>
       <w:r>
         <w:rPr>
           <w:rFonts w:asciiTheme="minorHAnsi" w:eastAsiaTheme="minorEastAsia" w:hAnsiTheme="minorHAnsi" w:cstheme="minorBidi"/>
-          <w:sz w:val="22"/>
-          <w:szCs w:val="22"/>
+          <w:sz w:val="32"/>
+          <w:szCs w:val="32"/>
+        </w:rPr>
+        <w:t xml:space="preserve">the link, </w:t>
+      </w:r>
+      <w:r>
+        <w:rPr>
+          <w:rFonts w:asciiTheme="minorHAnsi" w:eastAsiaTheme="minorEastAsia" w:hAnsiTheme="minorHAnsi" w:cstheme="minorBidi"/>
+          <w:sz w:val="32"/>
+          <w:szCs w:val="32"/>
+        </w:rPr>
+        <w:t>user</w:t>
+      </w:r>
+      <w:r>
+        <w:rPr>
+          <w:rFonts w:asciiTheme="minorHAnsi" w:eastAsiaTheme="minorEastAsia" w:hAnsiTheme="minorHAnsi" w:cstheme="minorBidi"/>
+          <w:sz w:val="32"/>
+          <w:szCs w:val="32"/>
+        </w:rPr>
+        <w:t xml:space="preserve">s want to view this monthly, so we </w:t>
+      </w:r>
+      <w:r>
+        <w:rPr>
+          <w:rFonts w:asciiTheme="minorHAnsi" w:eastAsiaTheme="minorEastAsia" w:hAnsiTheme="minorHAnsi" w:cstheme="minorBidi"/>
+          <w:sz w:val="32"/>
+          <w:szCs w:val="32"/>
+        </w:rPr>
+        <w:t xml:space="preserve">need to select year and month first. </w:t>
+      </w:r>
+      <w:r>
+        <w:rPr>
+          <w:rFonts w:asciiTheme="minorHAnsi" w:eastAsiaTheme="minorEastAsia" w:hAnsiTheme="minorHAnsi" w:cstheme="minorBidi"/>
+          <w:sz w:val="32"/>
+          <w:szCs w:val="32"/>
         </w:rPr>
         <w:t xml:space="preserve">If no selection, Run Report button is disabled. </w:t>
       </w:r>
       <w:r>
         <w:rPr>
           <w:rFonts w:asciiTheme="minorHAnsi" w:eastAsiaTheme="minorEastAsia" w:hAnsiTheme="minorHAnsi" w:cstheme="minorBidi"/>
-          <w:sz w:val="22"/>
-          <w:szCs w:val="22"/>
+          <w:sz w:val="32"/>
+          <w:szCs w:val="32"/>
         </w:rPr>
         <w:t xml:space="preserve">Then, </w:t>
       </w:r>
       <w:r>
         <w:rPr>
           <w:rFonts w:asciiTheme="minorHAnsi" w:eastAsiaTheme="minorEastAsia" w:hAnsiTheme="minorHAnsi" w:cstheme="minorBidi"/>
-          <w:sz w:val="22"/>
-          <w:szCs w:val="22"/>
+          <w:sz w:val="32"/>
+          <w:szCs w:val="32"/>
         </w:rPr>
         <w:t>it returns this table with the column of</w:t>
       </w:r>
       <w:r>
         <w:rPr>
           <w:rFonts w:asciiTheme="minorHAnsi" w:eastAsiaTheme="minorEastAsia" w:hAnsiTheme="minorHAnsi" w:cstheme="minorBidi"/>
-          <w:sz w:val="22"/>
-          <w:szCs w:val="22"/>
+          <w:sz w:val="32"/>
+          <w:szCs w:val="32"/>
         </w:rPr>
         <w:t xml:space="preserve"> the category name, the states that sold the highest number of units in that category (include items sold by all stores in the </w:t>
       </w:r>
       <w:r>
         <w:rPr>
           <w:rFonts w:asciiTheme="minorHAnsi" w:eastAsiaTheme="minorEastAsia" w:hAnsiTheme="minorHAnsi" w:cstheme="minorBidi"/>
-          <w:sz w:val="22"/>
-          <w:szCs w:val="22"/>
+          <w:sz w:val="32"/>
+          <w:szCs w:val="32"/>
         </w:rPr>
         <w:t>state</w:t>
       </w:r>
       <w:r>
         <w:rPr>
           <w:rFonts w:asciiTheme="minorHAnsi" w:eastAsiaTheme="minorEastAsia" w:hAnsiTheme="minorHAnsi" w:cstheme="minorBidi"/>
-          <w:sz w:val="22"/>
-          <w:szCs w:val="22"/>
+          <w:sz w:val="32"/>
+          <w:szCs w:val="32"/>
         </w:rPr>
         <w:t>), and the number of units that were sold by stores in that state</w:t>
       </w:r>
       <w:r>
         <w:rPr>
           <w:rFonts w:asciiTheme="minorHAnsi" w:eastAsiaTheme="minorEastAsia" w:hAnsiTheme="minorHAnsi" w:cstheme="minorBidi"/>
-          <w:sz w:val="22"/>
-          <w:szCs w:val="22"/>
+          <w:sz w:val="32"/>
+          <w:szCs w:val="32"/>
         </w:rPr>
         <w:t>.  </w:t>
       </w:r>
       <w:r>
         <w:rPr>
           <w:rFonts w:asciiTheme="minorHAnsi" w:eastAsiaTheme="minorEastAsia" w:hAnsiTheme="minorHAnsi" w:cstheme="minorBidi"/>
-          <w:sz w:val="22"/>
-          <w:szCs w:val="22"/>
+          <w:sz w:val="32"/>
+          <w:szCs w:val="32"/>
         </w:rPr>
         <w:t xml:space="preserve">2. </w:t>
       </w:r>
       <w:r>
         <w:rPr>
           <w:rFonts w:asciiTheme="minorHAnsi" w:eastAsiaTheme="minorEastAsia" w:hAnsiTheme="minorHAnsi" w:cstheme="minorBidi"/>
-          <w:sz w:val="22"/>
-          <w:szCs w:val="22"/>
+          <w:sz w:val="32"/>
+          <w:szCs w:val="32"/>
         </w:rPr>
         <w:t>The table is sorted by category name ascending.</w:t>
       </w:r>
       <w:r>
         <w:rPr>
           <w:rFonts w:asciiTheme="minorHAnsi" w:eastAsiaTheme="minorEastAsia" w:hAnsiTheme="minorHAnsi" w:cstheme="minorBidi"/>
-          <w:sz w:val="22"/>
-          <w:szCs w:val="22"/>
+          <w:sz w:val="32"/>
+          <w:szCs w:val="32"/>
         </w:rPr>
         <w:t xml:space="preserve"> </w:t>
       </w:r>
       <w:r>
         <w:rPr>
           <w:rFonts w:asciiTheme="minorHAnsi" w:eastAsiaTheme="minorEastAsia" w:hAnsiTheme="minorHAnsi" w:cstheme="minorBidi"/>
-          <w:sz w:val="22"/>
-          <w:szCs w:val="22"/>
+          <w:sz w:val="32"/>
+          <w:szCs w:val="32"/>
         </w:rPr>
         <w:t xml:space="preserve">3. </w:t>
       </w:r>
       <w:r>
         <w:rPr>
           <w:rFonts w:asciiTheme="minorHAnsi" w:eastAsiaTheme="minorEastAsia" w:hAnsiTheme="minorHAnsi" w:cstheme="minorBidi"/>
-          <w:sz w:val="22"/>
-          <w:szCs w:val="22"/>
+          <w:sz w:val="32"/>
+          <w:szCs w:val="32"/>
         </w:rPr>
         <w:t>Note: Each category will only be listed once unless there are more than one state with the highest sales units.</w:t>
       </w:r>
       <w:r>
         <w:rPr>
           <w:rFonts w:asciiTheme="minorHAnsi" w:eastAsiaTheme="minorEastAsia" w:hAnsiTheme="minorHAnsi" w:cstheme="minorBidi"/>
-          <w:sz w:val="22"/>
-          <w:szCs w:val="22"/>
+          <w:sz w:val="32"/>
+          <w:szCs w:val="32"/>
         </w:rPr>
         <w:t xml:space="preserve"> </w:t>
       </w:r>
       <w:r>
         <w:rPr>
           <w:rFonts w:asciiTheme="minorHAnsi" w:eastAsiaTheme="minorEastAsia" w:hAnsiTheme="minorHAnsi" w:cstheme="minorBidi"/>
-          <w:color w:val="FF0000"/>
-          <w:sz w:val="22"/>
-          <w:szCs w:val="22"/>
-        </w:rPr>
-        <w:t>(select 2021 March)</w:t>
+          <w:sz w:val="32"/>
+          <w:szCs w:val="32"/>
+        </w:rPr>
+        <w:t xml:space="preserve">4. From the results, we can tell in XXX, XXXX, XX state has the highest sales volume for XXXX category. </w:t>
       </w:r>
     </w:p>
     <w:p/>
@@ -1852,9 +2569,9 @@
           <w:bdr w:val="none" w:sz="0" w:space="0" w:color="auto" w:frame="1"/>
         </w:rPr>
         <w:drawing>
-          <wp:inline distT="0" distB="0" distL="0" distR="0" wp14:anchorId="6BF43BFC" wp14:editId="4272DB7C">
-            <wp:extent cx="4845516" cy="2118360"/>
-            <wp:effectExtent l="0" t="0" r="0" b="0"/>
+          <wp:inline distT="0" distB="0" distL="0" distR="0" wp14:anchorId="6BF43BFC" wp14:editId="5B1BF667">
+            <wp:extent cx="6239910" cy="2727960"/>
+            <wp:effectExtent l="0" t="0" r="8890" b="0"/>
             <wp:docPr id="14" name="Picture 14"/>
             <wp:cNvGraphicFramePr>
               <a:graphicFrameLocks xmlns:a="http://schemas.openxmlformats.org/drawingml/2006/main" noChangeAspect="1"/>
@@ -1869,7 +2586,7 @@
                     </pic:cNvPicPr>
                   </pic:nvPicPr>
                   <pic:blipFill>
-                    <a:blip r:embed="rId13" cstate="print">
+                    <a:blip r:embed="rId12" cstate="print">
                       <a:extLst>
                         <a:ext uri="{28A0092B-C50C-407E-A947-70E740481C1C}">
                           <a14:useLocalDpi xmlns:a14="http://schemas.microsoft.com/office/drawing/2010/main" val="0"/>
@@ -1884,7 +2601,7 @@
                   <pic:spPr bwMode="auto">
                     <a:xfrm>
                       <a:off x="0" y="0"/>
-                      <a:ext cx="4869341" cy="2128776"/>
+                      <a:ext cx="6273670" cy="2742719"/>
                     </a:xfrm>
                     <a:prstGeom prst="rect">
                       <a:avLst/>
@@ -1904,73 +2621,216 @@
     <w:p>
       <w:pPr>
         <w:rPr>
+          <w:sz w:val="32"/>
+          <w:szCs w:val="32"/>
+        </w:rPr>
+        <w:sectPr>
+          <w:pgSz w:w="12240" w:h="15840"/>
+          <w:pgMar w:top="1440" w:right="1440" w:bottom="1440" w:left="1440" w:header="720" w:footer="720" w:gutter="0"/>
+          <w:cols w:space="720"/>
+          <w:docGrid w:linePitch="360"/>
+        </w:sectPr>
+      </w:pPr>
+    </w:p>
+    <w:p>
+      <w:pPr>
+        <w:rPr>
+          <w:rFonts w:ascii="Calibri" w:hAnsi="Calibri" w:cs="Calibri"/>
+          <w:sz w:val="32"/>
+          <w:szCs w:val="32"/>
+        </w:rPr>
+      </w:pPr>
+      <w:r>
+        <w:rPr>
+          <w:rFonts w:ascii="Calibri" w:hAnsi="Calibri" w:cs="Calibri"/>
+          <w:sz w:val="32"/>
+          <w:szCs w:val="32"/>
+        </w:rPr>
+        <w:lastRenderedPageBreak/>
+        <w:t xml:space="preserve">Report 6 is the revenue by population report. </w:t>
+      </w:r>
+      <w:r>
+        <w:rPr>
+          <w:rFonts w:ascii="Calibri" w:hAnsi="Calibri" w:cs="Calibri"/>
+          <w:sz w:val="32"/>
+          <w:szCs w:val="32"/>
+        </w:rPr>
+        <w:t xml:space="preserve">To help forecast expansions into other cities, users want to see what the total revenue is for specific population categories, and to see if there is a trend for growth, the revenue should be broken down on an annual basis. </w:t>
+      </w:r>
+      <w:r>
+        <w:rPr>
+          <w:rFonts w:ascii="Calibri" w:hAnsi="Calibri" w:cs="Calibri"/>
+          <w:sz w:val="32"/>
+          <w:szCs w:val="32"/>
+        </w:rPr>
+        <w:t xml:space="preserve">The user clicks report 6 link and goes to this table. </w:t>
+      </w:r>
+    </w:p>
+    <w:p>
+      <w:pPr>
+        <w:rPr>
+          <w:rFonts w:ascii="Calibri" w:hAnsi="Calibri" w:cs="Calibri"/>
+          <w:sz w:val="32"/>
+          <w:szCs w:val="32"/>
+        </w:rPr>
+      </w:pPr>
+      <w:r>
+        <w:rPr>
+          <w:rFonts w:ascii="Calibri" w:hAnsi="Calibri" w:cs="Calibri"/>
+          <w:sz w:val="32"/>
+          <w:szCs w:val="32"/>
+        </w:rPr>
+        <w:t xml:space="preserve">1. </w:t>
+      </w:r>
+      <w:r>
+        <w:rPr>
+          <w:rFonts w:ascii="Calibri" w:hAnsi="Calibri" w:cs="Calibri"/>
+          <w:sz w:val="32"/>
+          <w:szCs w:val="32"/>
+        </w:rPr>
+        <w:t>I</w:t>
+      </w:r>
+      <w:r>
+        <w:rPr>
+          <w:rFonts w:ascii="Calibri" w:hAnsi="Calibri" w:cs="Calibri"/>
+          <w:sz w:val="32"/>
+          <w:szCs w:val="32"/>
+        </w:rPr>
+        <w:t>t</w:t>
+      </w:r>
+      <w:r>
+        <w:rPr>
+          <w:rFonts w:ascii="Calibri" w:hAnsi="Calibri" w:cs="Calibri"/>
+          <w:sz w:val="32"/>
+          <w:szCs w:val="32"/>
+        </w:rPr>
+        <w:t xml:space="preserve"> includes columns of years, categories for city sizes including small city, medium city, large city and </w:t>
+      </w:r>
+      <w:proofErr w:type="spellStart"/>
+      <w:r>
+        <w:rPr>
+          <w:rFonts w:ascii="Calibri" w:hAnsi="Calibri" w:cs="Calibri"/>
+          <w:sz w:val="32"/>
+          <w:szCs w:val="32"/>
+        </w:rPr>
+        <w:t>extra large</w:t>
+      </w:r>
+      <w:proofErr w:type="spellEnd"/>
+      <w:r>
+        <w:rPr>
+          <w:rFonts w:ascii="Calibri" w:hAnsi="Calibri" w:cs="Calibri"/>
+          <w:sz w:val="32"/>
+          <w:szCs w:val="32"/>
+        </w:rPr>
+        <w:t xml:space="preserve"> city. </w:t>
+      </w:r>
+      <w:r>
+        <w:rPr>
+          <w:rFonts w:ascii="Calibri" w:hAnsi="Calibri" w:cs="Calibri"/>
+          <w:sz w:val="32"/>
+          <w:szCs w:val="32"/>
+        </w:rPr>
+        <w:t xml:space="preserve">2. </w:t>
+      </w:r>
+      <w:r>
+        <w:rPr>
+          <w:sz w:val="32"/>
+          <w:szCs w:val="32"/>
+        </w:rPr>
+        <w:t>Years</w:t>
+      </w:r>
+      <w:r>
+        <w:rPr>
+          <w:rFonts w:ascii="Calibri" w:hAnsi="Calibri" w:cs="Calibri"/>
+          <w:sz w:val="32"/>
+          <w:szCs w:val="32"/>
+        </w:rPr>
+        <w:t xml:space="preserve"> are in ascending order. </w:t>
+      </w:r>
+      <w:r>
+        <w:rPr>
+          <w:rFonts w:ascii="Calibri" w:hAnsi="Calibri" w:cs="Calibri"/>
+          <w:sz w:val="32"/>
+          <w:szCs w:val="32"/>
+        </w:rPr>
+        <w:t xml:space="preserve">3. From the results, we can see in most of the years, XXX city size has higher revenue, comparing with other city sizes. </w:t>
+      </w:r>
+      <w:r>
+        <w:rPr>
+          <w:rFonts w:ascii="Calibri" w:hAnsi="Calibri" w:cs="Calibri"/>
+          <w:sz w:val="32"/>
+          <w:szCs w:val="32"/>
+        </w:rPr>
+        <w:t>So users should consider expansions into XXX cities. Also with the increase of year, there is a trend for growth</w:t>
+      </w:r>
+      <w:r>
+        <w:rPr>
+          <w:rFonts w:ascii="Calibri" w:hAnsi="Calibri" w:cs="Calibri"/>
+          <w:sz w:val="32"/>
+          <w:szCs w:val="32"/>
+        </w:rPr>
+        <w:t xml:space="preserve"> (or maybe not, depending on results)</w:t>
+      </w:r>
+      <w:r>
+        <w:rPr>
+          <w:rFonts w:ascii="Calibri" w:hAnsi="Calibri" w:cs="Calibri"/>
+          <w:sz w:val="32"/>
+          <w:szCs w:val="32"/>
+        </w:rPr>
+        <w:t xml:space="preserve">. </w:t>
+      </w:r>
+      <w:r>
+        <w:rPr>
+          <w:rFonts w:ascii="Calibri" w:hAnsi="Calibri" w:cs="Calibri"/>
+          <w:sz w:val="32"/>
+          <w:szCs w:val="32"/>
+        </w:rPr>
+        <w:t>4</w:t>
+      </w:r>
+      <w:r>
+        <w:rPr>
+          <w:rFonts w:ascii="Calibri" w:hAnsi="Calibri" w:cs="Calibri"/>
+          <w:sz w:val="32"/>
+          <w:szCs w:val="32"/>
+        </w:rPr>
+        <w:t xml:space="preserve">. </w:t>
+      </w:r>
+      <w:r>
+        <w:rPr>
+          <w:rFonts w:ascii="Calibri" w:hAnsi="Calibri" w:cs="Calibri"/>
+          <w:sz w:val="32"/>
+          <w:szCs w:val="32"/>
+        </w:rPr>
+        <w:t>Note: when population is updated in the Population Maintenance, the city size category in this report will also be updated simultaneously. </w:t>
+      </w:r>
+      <w:r>
+        <w:rPr>
           <w:rFonts w:ascii="Calibri" w:hAnsi="Calibri" w:cs="Calibri"/>
           <w:color w:val="FF0000"/>
-        </w:rPr>
-      </w:pPr>
-      <w:r>
-        <w:rPr>
-          <w:rFonts w:ascii="Calibri" w:hAnsi="Calibri" w:cs="Calibri"/>
-        </w:rPr>
-        <w:t xml:space="preserve">Report 6 is the revenue by population report. The user clicks report 6 link and goes to this table. </w:t>
-      </w:r>
-      <w:r>
-        <w:rPr>
-          <w:rFonts w:ascii="Calibri" w:hAnsi="Calibri" w:cs="Calibri"/>
-        </w:rPr>
-        <w:t xml:space="preserve">1. </w:t>
-      </w:r>
-      <w:r>
-        <w:rPr>
-          <w:rFonts w:ascii="Calibri" w:hAnsi="Calibri" w:cs="Calibri"/>
-        </w:rPr>
-        <w:t>I</w:t>
-      </w:r>
-      <w:r>
-        <w:rPr>
-          <w:rFonts w:ascii="Calibri" w:hAnsi="Calibri" w:cs="Calibri"/>
-        </w:rPr>
-        <w:t>t</w:t>
-      </w:r>
-      <w:r>
-        <w:rPr>
-          <w:rFonts w:ascii="Calibri" w:hAnsi="Calibri" w:cs="Calibri"/>
-        </w:rPr>
-        <w:t xml:space="preserve"> includes columns of years, categories for city sizes including small city, medium city, large city and extra large city. </w:t>
-      </w:r>
-      <w:r>
-        <w:rPr>
-          <w:rFonts w:ascii="Calibri" w:hAnsi="Calibri" w:cs="Calibri"/>
-        </w:rPr>
-        <w:t xml:space="preserve">2. </w:t>
-      </w:r>
-      <w:r>
-        <w:t>Years</w:t>
-      </w:r>
-      <w:r>
-        <w:rPr>
-          <w:rFonts w:ascii="Calibri" w:hAnsi="Calibri" w:cs="Calibri"/>
-        </w:rPr>
-        <w:t xml:space="preserve"> are in ascending order. </w:t>
-      </w:r>
-      <w:r>
-        <w:rPr>
-          <w:rFonts w:ascii="Calibri" w:hAnsi="Calibri" w:cs="Calibri"/>
-        </w:rPr>
-        <w:t xml:space="preserve">3. </w:t>
-      </w:r>
-      <w:r>
-        <w:rPr>
-          <w:rFonts w:ascii="Calibri" w:hAnsi="Calibri" w:cs="Calibri"/>
-        </w:rPr>
-        <w:t>Note: when population is updated in the Population Maintenance, the city size category in this report will also be updated simultaneously. </w:t>
-      </w:r>
+          <w:sz w:val="32"/>
+          <w:szCs w:val="32"/>
+        </w:rPr>
+        <w:t xml:space="preserve">(Try New York city, make it become the </w:t>
+      </w:r>
+      <w:proofErr w:type="spellStart"/>
       <w:r>
         <w:rPr>
           <w:rFonts w:ascii="Calibri" w:hAnsi="Calibri" w:cs="Calibri"/>
           <w:color w:val="FF0000"/>
-        </w:rPr>
-        <w:t>(Try New York city, make it become the extra large city)</w:t>
+          <w:sz w:val="32"/>
+          <w:szCs w:val="32"/>
+        </w:rPr>
+        <w:t>extra large</w:t>
+      </w:r>
+      <w:proofErr w:type="spellEnd"/>
+      <w:r>
+        <w:rPr>
+          <w:rFonts w:ascii="Calibri" w:hAnsi="Calibri" w:cs="Calibri"/>
+          <w:color w:val="FF0000"/>
+          <w:sz w:val="32"/>
+          <w:szCs w:val="32"/>
+        </w:rPr>
+        <w:t xml:space="preserve"> city)</w:t>
       </w:r>
     </w:p>
     <w:p/>
@@ -2000,7 +2860,7 @@
                     </pic:cNvPicPr>
                   </pic:nvPicPr>
                   <pic:blipFill>
-                    <a:blip r:embed="rId14">
+                    <a:blip r:embed="rId13">
                       <a:extLst>
                         <a:ext uri="{28A0092B-C50C-407E-A947-70E740481C1C}">
                           <a14:useLocalDpi xmlns:a14="http://schemas.microsoft.com/office/drawing/2010/main" val="0"/>
@@ -2035,25 +2895,66 @@
     <w:p/>
     <w:p>
       <w:pPr>
-        <w:rPr>
-          <w:rFonts w:ascii="Calibri" w:hAnsi="Calibri" w:cs="Calibri"/>
-          <w:color w:val="000000"/>
-        </w:rPr>
-      </w:pPr>
-      <w:r>
+        <w:sectPr>
+          <w:pgSz w:w="12240" w:h="15840"/>
+          <w:pgMar w:top="1440" w:right="1440" w:bottom="1440" w:left="1440" w:header="720" w:footer="720" w:gutter="0"/>
+          <w:cols w:space="720"/>
+          <w:docGrid w:linePitch="360"/>
+        </w:sectPr>
+      </w:pPr>
+    </w:p>
+    <w:p>
+      <w:pPr>
+        <w:rPr>
+          <w:sz w:val="32"/>
+          <w:szCs w:val="32"/>
+        </w:rPr>
+      </w:pPr>
+      <w:r>
+        <w:rPr>
+          <w:sz w:val="32"/>
+          <w:szCs w:val="32"/>
+        </w:rPr>
         <w:lastRenderedPageBreak/>
         <w:t xml:space="preserve">Report 7 is </w:t>
       </w:r>
       <w:r>
+        <w:rPr>
+          <w:sz w:val="32"/>
+          <w:szCs w:val="32"/>
+        </w:rPr>
         <w:t xml:space="preserve">the report about childcare sales volumes. </w:t>
       </w:r>
       <w:r>
+        <w:rPr>
+          <w:sz w:val="32"/>
+          <w:szCs w:val="32"/>
+        </w:rPr>
+        <w:t xml:space="preserve">Users want to understand how offering childcare has an impact on sales. </w:t>
+      </w:r>
+    </w:p>
+    <w:p>
+      <w:pPr>
+        <w:rPr>
+          <w:rFonts w:ascii="Calibri" w:hAnsi="Calibri" w:cs="Calibri"/>
+          <w:color w:val="000000"/>
+          <w:sz w:val="32"/>
+          <w:szCs w:val="32"/>
+        </w:rPr>
+      </w:pPr>
+      <w:r>
+        <w:rPr>
+          <w:sz w:val="32"/>
+          <w:szCs w:val="32"/>
+        </w:rPr>
         <w:t xml:space="preserve">1. </w:t>
       </w:r>
       <w:r>
         <w:rPr>
           <w:rFonts w:ascii="Calibri" w:hAnsi="Calibri" w:cs="Calibri"/>
           <w:color w:val="000000"/>
+          <w:sz w:val="32"/>
+          <w:szCs w:val="32"/>
         </w:rPr>
         <w:t xml:space="preserve">Once the user clicks on the Childcare Sale Volume, it returns all available sales data for the last 12 months and for each childcare time limit. </w:t>
       </w:r>
@@ -2061,6 +2962,8 @@
         <w:rPr>
           <w:rFonts w:ascii="Calibri" w:hAnsi="Calibri" w:cs="Calibri"/>
           <w:color w:val="000000"/>
+          <w:sz w:val="32"/>
+          <w:szCs w:val="32"/>
         </w:rPr>
         <w:t xml:space="preserve">2. </w:t>
       </w:r>
@@ -2068,8 +2971,19 @@
         <w:rPr>
           <w:rFonts w:ascii="Calibri" w:hAnsi="Calibri" w:cs="Calibri"/>
           <w:color w:val="000000"/>
+          <w:sz w:val="32"/>
+          <w:szCs w:val="32"/>
         </w:rPr>
         <w:t xml:space="preserve">Columns include all childcare time limits and there is also one column for no childcare limit. </w:t>
+      </w:r>
+      <w:r>
+        <w:rPr>
+          <w:rFonts w:ascii="Calibri" w:hAnsi="Calibri" w:cs="Calibri"/>
+          <w:color w:val="000000"/>
+          <w:sz w:val="32"/>
+          <w:szCs w:val="32"/>
+        </w:rPr>
+        <w:t xml:space="preserve">3. From the results, it shows offering longer childcare time leads to higher revenue in the last 12 months.  </w:t>
       </w:r>
     </w:p>
     <w:p>
@@ -2110,7 +3024,7 @@
                     </pic:cNvPicPr>
                   </pic:nvPicPr>
                   <pic:blipFill>
-                    <a:blip r:embed="rId15" cstate="print">
+                    <a:blip r:embed="rId14" cstate="print">
                       <a:extLst>
                         <a:ext uri="{28A0092B-C50C-407E-A947-70E740481C1C}">
                           <a14:useLocalDpi xmlns:a14="http://schemas.microsoft.com/office/drawing/2010/main" val="0"/>
@@ -2156,110 +3070,173 @@
           <w:sz w:val="22"/>
           <w:szCs w:val="22"/>
         </w:rPr>
-      </w:pPr>
-      <w:r>
-        <w:rPr>
-          <w:rFonts w:ascii="Calibri" w:eastAsiaTheme="minorEastAsia" w:hAnsi="Calibri" w:cs="Calibri"/>
-          <w:sz w:val="22"/>
-          <w:szCs w:val="22"/>
-        </w:rPr>
-        <w:t xml:space="preserve">Report 8 is about the Restaurant Impact on Category Sales. Click the link and shows this table. </w:t>
-      </w:r>
-      <w:r>
-        <w:rPr>
-          <w:rFonts w:ascii="Calibri" w:eastAsiaTheme="minorEastAsia" w:hAnsi="Calibri" w:cs="Calibri"/>
-          <w:sz w:val="22"/>
-          <w:szCs w:val="22"/>
+        <w:sectPr>
+          <w:pgSz w:w="12240" w:h="15840"/>
+          <w:pgMar w:top="1440" w:right="1440" w:bottom="1440" w:left="1440" w:header="720" w:footer="720" w:gutter="0"/>
+          <w:cols w:space="720"/>
+          <w:docGrid w:linePitch="360"/>
+        </w:sectPr>
+      </w:pPr>
+    </w:p>
+    <w:p>
+      <w:pPr>
+        <w:pStyle w:val="NormalWeb"/>
+        <w:spacing w:before="0" w:beforeAutospacing="0" w:after="200" w:afterAutospacing="0"/>
+        <w:textAlignment w:val="baseline"/>
+        <w:rPr>
+          <w:rFonts w:ascii="Calibri" w:eastAsiaTheme="minorEastAsia" w:hAnsi="Calibri" w:cs="Calibri"/>
+          <w:sz w:val="32"/>
+          <w:szCs w:val="32"/>
+        </w:rPr>
+      </w:pPr>
+      <w:r>
+        <w:rPr>
+          <w:rFonts w:ascii="Calibri" w:eastAsiaTheme="minorEastAsia" w:hAnsi="Calibri" w:cs="Calibri"/>
+          <w:sz w:val="32"/>
+          <w:szCs w:val="32"/>
+        </w:rPr>
+        <w:lastRenderedPageBreak/>
+        <w:t xml:space="preserve">Report 8 is about the Restaurant Impact on Category Sales. </w:t>
+      </w:r>
+      <w:r>
+        <w:rPr>
+          <w:rFonts w:ascii="Calibri" w:eastAsiaTheme="minorEastAsia" w:hAnsi="Calibri" w:cs="Calibri"/>
+          <w:sz w:val="32"/>
+          <w:szCs w:val="32"/>
+        </w:rPr>
+        <w:t xml:space="preserve">In this report, users want to know if </w:t>
+      </w:r>
+      <w:r>
+        <w:rPr>
+          <w:rFonts w:ascii="Calibri" w:eastAsiaTheme="minorEastAsia" w:hAnsi="Calibri" w:cs="Calibri"/>
+          <w:sz w:val="32"/>
+          <w:szCs w:val="32"/>
+        </w:rPr>
+        <w:t xml:space="preserve">the presence of a restaurant can result in less sales in certain items such as dining room furniture, while more sales in other items such as beds, etc. </w:t>
+      </w:r>
+    </w:p>
+    <w:p>
+      <w:pPr>
+        <w:pStyle w:val="NormalWeb"/>
+        <w:spacing w:before="0" w:beforeAutospacing="0" w:after="200" w:afterAutospacing="0"/>
+        <w:textAlignment w:val="baseline"/>
+        <w:rPr>
+          <w:rFonts w:ascii="Calibri" w:eastAsiaTheme="minorEastAsia" w:hAnsi="Calibri" w:cs="Calibri"/>
+          <w:sz w:val="32"/>
+          <w:szCs w:val="32"/>
+        </w:rPr>
+      </w:pPr>
+      <w:r>
+        <w:rPr>
+          <w:rFonts w:ascii="Calibri" w:eastAsiaTheme="minorEastAsia" w:hAnsi="Calibri" w:cs="Calibri"/>
+          <w:sz w:val="32"/>
+          <w:szCs w:val="32"/>
+        </w:rPr>
+        <w:t xml:space="preserve">Click the link and shows this table. </w:t>
+      </w:r>
+      <w:r>
+        <w:rPr>
+          <w:rFonts w:ascii="Calibri" w:eastAsiaTheme="minorEastAsia" w:hAnsi="Calibri" w:cs="Calibri"/>
+          <w:sz w:val="32"/>
+          <w:szCs w:val="32"/>
         </w:rPr>
         <w:t xml:space="preserve">1. </w:t>
       </w:r>
       <w:r>
         <w:rPr>
           <w:rFonts w:ascii="Calibri" w:eastAsiaTheme="minorEastAsia" w:hAnsi="Calibri" w:cs="Calibri"/>
-          <w:sz w:val="22"/>
-          <w:szCs w:val="22"/>
+          <w:sz w:val="32"/>
+          <w:szCs w:val="32"/>
         </w:rPr>
         <w:t xml:space="preserve">The columns include category, store type, quantity sold. </w:t>
       </w:r>
       <w:r>
         <w:rPr>
           <w:rFonts w:ascii="Calibri" w:eastAsiaTheme="minorEastAsia" w:hAnsi="Calibri" w:cs="Calibri"/>
-          <w:sz w:val="22"/>
-          <w:szCs w:val="22"/>
+          <w:sz w:val="32"/>
+          <w:szCs w:val="32"/>
         </w:rPr>
         <w:t xml:space="preserve">Store type includes non-restaurant and restaurant.  </w:t>
       </w:r>
       <w:r>
         <w:rPr>
           <w:rFonts w:ascii="Calibri" w:eastAsiaTheme="minorEastAsia" w:hAnsi="Calibri" w:cs="Calibri"/>
-          <w:sz w:val="22"/>
-          <w:szCs w:val="22"/>
+          <w:sz w:val="32"/>
+          <w:szCs w:val="32"/>
         </w:rPr>
         <w:t xml:space="preserve">2. </w:t>
       </w:r>
       <w:r>
         <w:rPr>
           <w:rFonts w:ascii="Calibri" w:eastAsiaTheme="minorEastAsia" w:hAnsi="Calibri" w:cs="Calibri"/>
-          <w:sz w:val="22"/>
-          <w:szCs w:val="22"/>
+          <w:sz w:val="32"/>
+          <w:szCs w:val="32"/>
         </w:rPr>
         <w:t xml:space="preserve">The report is ordered by category name ascendingly, with non-restaurant store data listed first. </w:t>
       </w:r>
       <w:r>
         <w:rPr>
           <w:rFonts w:ascii="Calibri" w:eastAsiaTheme="minorEastAsia" w:hAnsi="Calibri" w:cs="Calibri"/>
-          <w:sz w:val="22"/>
-          <w:szCs w:val="22"/>
+          <w:sz w:val="32"/>
+          <w:szCs w:val="32"/>
         </w:rPr>
         <w:t xml:space="preserve">3. </w:t>
       </w:r>
       <w:r>
         <w:rPr>
           <w:rFonts w:ascii="Calibri" w:eastAsiaTheme="minorEastAsia" w:hAnsi="Calibri" w:cs="Calibri"/>
-          <w:sz w:val="22"/>
-          <w:szCs w:val="22"/>
+          <w:sz w:val="32"/>
+          <w:szCs w:val="32"/>
         </w:rPr>
         <w:t xml:space="preserve">For the Store Type that has no quantity sold, 0 will be shown in the </w:t>
       </w:r>
       <w:r>
         <w:rPr>
           <w:rFonts w:ascii="Calibri" w:eastAsiaTheme="minorEastAsia" w:hAnsi="Calibri" w:cs="Calibri"/>
-          <w:sz w:val="22"/>
-          <w:szCs w:val="22"/>
+          <w:sz w:val="32"/>
+          <w:szCs w:val="32"/>
         </w:rPr>
         <w:t>quantity sold</w:t>
       </w:r>
       <w:r>
         <w:rPr>
           <w:rFonts w:ascii="Calibri" w:eastAsiaTheme="minorEastAsia" w:hAnsi="Calibri" w:cs="Calibri"/>
-          <w:sz w:val="22"/>
-          <w:szCs w:val="22"/>
+          <w:sz w:val="32"/>
+          <w:szCs w:val="32"/>
         </w:rPr>
         <w:t xml:space="preserve"> column.</w:t>
       </w:r>
       <w:r>
         <w:rPr>
           <w:rFonts w:ascii="Calibri" w:eastAsiaTheme="minorEastAsia" w:hAnsi="Calibri" w:cs="Calibri"/>
-          <w:sz w:val="22"/>
-          <w:szCs w:val="22"/>
+          <w:sz w:val="32"/>
+          <w:szCs w:val="32"/>
         </w:rPr>
         <w:t xml:space="preserve"> </w:t>
       </w:r>
       <w:r>
         <w:rPr>
           <w:rFonts w:ascii="Calibri" w:eastAsiaTheme="minorEastAsia" w:hAnsi="Calibri" w:cs="Calibri"/>
-          <w:sz w:val="22"/>
-          <w:szCs w:val="22"/>
+          <w:sz w:val="32"/>
+          <w:szCs w:val="32"/>
         </w:rPr>
         <w:t xml:space="preserve">4. </w:t>
       </w:r>
       <w:r>
         <w:rPr>
           <w:rFonts w:ascii="Calibri" w:eastAsiaTheme="minorEastAsia" w:hAnsi="Calibri" w:cs="Calibri"/>
-          <w:sz w:val="22"/>
-          <w:szCs w:val="22"/>
+          <w:sz w:val="32"/>
+          <w:szCs w:val="32"/>
         </w:rPr>
         <w:t>Note: any categories that are not assigned products is not included in this report. </w:t>
+      </w:r>
+      <w:r>
+        <w:rPr>
+          <w:rFonts w:ascii="Calibri" w:eastAsiaTheme="minorEastAsia" w:hAnsi="Calibri" w:cs="Calibri"/>
+          <w:sz w:val="32"/>
+          <w:szCs w:val="32"/>
+        </w:rPr>
+        <w:t xml:space="preserve">From the results, we can see there are more sales with the presence of restaurant for XXXXXX categories; while there are less sales without a restaurant for XXXX categories. </w:t>
       </w:r>
     </w:p>
     <w:p>
@@ -2288,7 +3265,7 @@
                     </pic:cNvPicPr>
                   </pic:nvPicPr>
                   <pic:blipFill>
-                    <a:blip r:embed="rId16" cstate="print">
+                    <a:blip r:embed="rId15" cstate="print">
                       <a:extLst>
                         <a:ext uri="{28A0092B-C50C-407E-A947-70E740481C1C}">
                           <a14:useLocalDpi xmlns:a14="http://schemas.microsoft.com/office/drawing/2010/main" val="0"/>
@@ -2354,87 +3331,165 @@
           <w:sz w:val="22"/>
           <w:szCs w:val="22"/>
         </w:rPr>
-      </w:pPr>
-      <w:r>
-        <w:rPr>
-          <w:rFonts w:ascii="Calibri" w:eastAsiaTheme="minorEastAsia" w:hAnsi="Calibri" w:cs="Calibri"/>
-          <w:sz w:val="22"/>
-          <w:szCs w:val="22"/>
+        <w:sectPr>
+          <w:pgSz w:w="12240" w:h="15840"/>
+          <w:pgMar w:top="1440" w:right="1440" w:bottom="1440" w:left="1440" w:header="720" w:footer="720" w:gutter="0"/>
+          <w:cols w:space="720"/>
+          <w:docGrid w:linePitch="360"/>
+        </w:sectPr>
+      </w:pPr>
+    </w:p>
+    <w:p>
+      <w:pPr>
+        <w:pStyle w:val="NormalWeb"/>
+        <w:spacing w:before="0" w:beforeAutospacing="0" w:after="200" w:afterAutospacing="0"/>
+        <w:textAlignment w:val="baseline"/>
+        <w:rPr>
+          <w:rFonts w:ascii="Calibri" w:eastAsiaTheme="minorEastAsia" w:hAnsi="Calibri" w:cs="Calibri"/>
+          <w:sz w:val="32"/>
+          <w:szCs w:val="32"/>
+        </w:rPr>
+      </w:pPr>
+      <w:r>
+        <w:rPr>
+          <w:rFonts w:ascii="Calibri" w:eastAsiaTheme="minorEastAsia" w:hAnsi="Calibri" w:cs="Calibri"/>
+          <w:sz w:val="32"/>
+          <w:szCs w:val="32"/>
         </w:rPr>
         <w:lastRenderedPageBreak/>
-        <w:t xml:space="preserve">Report 9 is advertising campaign analysis report. </w:t>
-      </w:r>
-      <w:r>
-        <w:rPr>
-          <w:rFonts w:ascii="Calibri" w:eastAsiaTheme="minorEastAsia" w:hAnsi="Calibri" w:cs="Calibri"/>
-          <w:sz w:val="22"/>
-          <w:szCs w:val="22"/>
+        <w:t>Report 9 is advertising campaign analysis report.</w:t>
+      </w:r>
+      <w:r>
+        <w:rPr>
+          <w:rFonts w:ascii="Calibri" w:eastAsiaTheme="minorEastAsia" w:hAnsi="Calibri" w:cs="Calibri"/>
+          <w:sz w:val="32"/>
+          <w:szCs w:val="32"/>
+        </w:rPr>
+        <w:t xml:space="preserve"> Users would like to know whether an advertising campaign affect product sales volume if the product is discounted. </w:t>
+      </w:r>
+    </w:p>
+    <w:p>
+      <w:pPr>
+        <w:pStyle w:val="NormalWeb"/>
+        <w:spacing w:before="0" w:beforeAutospacing="0" w:after="200" w:afterAutospacing="0"/>
+        <w:textAlignment w:val="baseline"/>
+        <w:rPr>
+          <w:rFonts w:ascii="Calibri" w:eastAsiaTheme="minorEastAsia" w:hAnsi="Calibri" w:cs="Calibri"/>
+          <w:sz w:val="32"/>
+          <w:szCs w:val="32"/>
+        </w:rPr>
+      </w:pPr>
+      <w:r>
+        <w:rPr>
+          <w:rFonts w:ascii="Calibri" w:eastAsiaTheme="minorEastAsia" w:hAnsi="Calibri" w:cs="Calibri"/>
+          <w:sz w:val="32"/>
+          <w:szCs w:val="32"/>
         </w:rPr>
         <w:t xml:space="preserve">1. </w:t>
       </w:r>
       <w:r>
         <w:rPr>
           <w:rFonts w:ascii="Calibri" w:eastAsiaTheme="minorEastAsia" w:hAnsi="Calibri" w:cs="Calibri"/>
-          <w:sz w:val="22"/>
-          <w:szCs w:val="22"/>
+          <w:sz w:val="32"/>
+          <w:szCs w:val="32"/>
         </w:rPr>
         <w:t>Click the link and it returns the table with the column of product ID, product name, sold during campaign, sold outside campaign and difference</w:t>
       </w:r>
       <w:r>
         <w:rPr>
           <w:rFonts w:ascii="Calibri" w:eastAsiaTheme="minorEastAsia" w:hAnsi="Calibri" w:cs="Calibri"/>
-          <w:sz w:val="22"/>
-          <w:szCs w:val="22"/>
-        </w:rPr>
-        <w:t xml:space="preserve"> (difference calculation)</w:t>
-      </w:r>
-      <w:r>
-        <w:rPr>
-          <w:rFonts w:ascii="Calibri" w:eastAsiaTheme="minorEastAsia" w:hAnsi="Calibri" w:cs="Calibri"/>
-          <w:sz w:val="22"/>
-          <w:szCs w:val="22"/>
+          <w:sz w:val="32"/>
+          <w:szCs w:val="32"/>
+        </w:rPr>
+        <w:t xml:space="preserve"> (</w:t>
+      </w:r>
+      <w:r>
+        <w:rPr>
+          <w:rFonts w:ascii="Calibri" w:eastAsiaTheme="minorEastAsia" w:hAnsi="Calibri" w:cs="Calibri"/>
+          <w:sz w:val="32"/>
+          <w:szCs w:val="32"/>
+        </w:rPr>
+        <w:t>the difference column is calculated as the difference between the sold during campaign and sold outside campaign</w:t>
+      </w:r>
+      <w:r>
+        <w:rPr>
+          <w:rFonts w:ascii="Calibri" w:eastAsiaTheme="minorEastAsia" w:hAnsi="Calibri" w:cs="Calibri"/>
+          <w:sz w:val="32"/>
+          <w:szCs w:val="32"/>
+        </w:rPr>
+        <w:t>)</w:t>
+      </w:r>
+      <w:r>
+        <w:rPr>
+          <w:rFonts w:ascii="Calibri" w:eastAsiaTheme="minorEastAsia" w:hAnsi="Calibri" w:cs="Calibri"/>
+          <w:sz w:val="32"/>
+          <w:szCs w:val="32"/>
         </w:rPr>
         <w:t xml:space="preserve">. </w:t>
       </w:r>
       <w:r>
         <w:rPr>
           <w:rFonts w:ascii="Calibri" w:eastAsiaTheme="minorEastAsia" w:hAnsi="Calibri" w:cs="Calibri"/>
-          <w:sz w:val="22"/>
-          <w:szCs w:val="22"/>
+          <w:sz w:val="32"/>
+          <w:szCs w:val="32"/>
         </w:rPr>
         <w:t xml:space="preserve">2. </w:t>
       </w:r>
       <w:r>
         <w:rPr>
           <w:rFonts w:ascii="Calibri" w:eastAsiaTheme="minorEastAsia" w:hAnsi="Calibri" w:cs="Calibri"/>
-          <w:sz w:val="22"/>
-          <w:szCs w:val="22"/>
+          <w:sz w:val="32"/>
+          <w:szCs w:val="32"/>
         </w:rPr>
         <w:t xml:space="preserve">The results are sorted by difference in descending (highest to lowest) order. </w:t>
       </w:r>
       <w:r>
         <w:rPr>
           <w:rFonts w:ascii="Calibri" w:eastAsiaTheme="minorEastAsia" w:hAnsi="Calibri" w:cs="Calibri"/>
-          <w:sz w:val="22"/>
-          <w:szCs w:val="22"/>
+          <w:sz w:val="32"/>
+          <w:szCs w:val="32"/>
         </w:rPr>
         <w:t xml:space="preserve">3. </w:t>
       </w:r>
       <w:r>
         <w:rPr>
           <w:rFonts w:ascii="Calibri" w:eastAsiaTheme="minorEastAsia" w:hAnsi="Calibri" w:cs="Calibri"/>
-          <w:sz w:val="22"/>
-          <w:szCs w:val="22"/>
+          <w:sz w:val="32"/>
+          <w:szCs w:val="32"/>
         </w:rPr>
         <w:t>Only the top 10, followed by the bottom 10 from the results are shown in this report.</w:t>
       </w:r>
-    </w:p>
-    <w:p>
+      <w:r>
+        <w:rPr>
+          <w:rFonts w:ascii="Calibri" w:eastAsiaTheme="minorEastAsia" w:hAnsi="Calibri" w:cs="Calibri"/>
+          <w:sz w:val="32"/>
+          <w:szCs w:val="32"/>
+        </w:rPr>
+        <w:t xml:space="preserve"> </w:t>
+      </w:r>
+      <w:r>
+        <w:rPr>
+          <w:rFonts w:ascii="Calibri" w:eastAsiaTheme="minorEastAsia" w:hAnsi="Calibri" w:cs="Calibri"/>
+          <w:sz w:val="32"/>
+          <w:szCs w:val="32"/>
+        </w:rPr>
+        <w:t xml:space="preserve">From the results, we can see for these products, advertising campaign has a positive effect on product sales volume; while for these products, advertising campaign has a negative effect on product sales volume. </w:t>
+      </w:r>
+    </w:p>
+    <w:p>
+      <w:pPr>
+        <w:rPr>
+          <w:sz w:val="32"/>
+          <w:szCs w:val="32"/>
+        </w:rPr>
+      </w:pPr>
       <w:r>
         <w:rPr>
           <w:rFonts w:ascii="Calibri" w:hAnsi="Calibri" w:cs="Calibri"/>
           <w:noProof/>
           <w:color w:val="000000"/>
+          <w:sz w:val="32"/>
+          <w:szCs w:val="32"/>
           <w:bdr w:val="none" w:sz="0" w:space="0" w:color="auto" w:frame="1"/>
         </w:rPr>
         <w:drawing>
@@ -2455,7 +3510,7 @@
                     </pic:cNvPicPr>
                   </pic:nvPicPr>
                   <pic:blipFill>
-                    <a:blip r:embed="rId17" cstate="print">
+                    <a:blip r:embed="rId16" cstate="print">
                       <a:extLst>
                         <a:ext uri="{28A0092B-C50C-407E-A947-70E740481C1C}">
                           <a14:useLocalDpi xmlns:a14="http://schemas.microsoft.com/office/drawing/2010/main" val="0"/>
@@ -2487,7 +3542,14 @@
         </w:drawing>
       </w:r>
     </w:p>
-    <w:p/>
+    <w:p>
+      <w:pPr>
+        <w:rPr>
+          <w:sz w:val="32"/>
+          <w:szCs w:val="32"/>
+        </w:rPr>
+      </w:pPr>
+    </w:p>
     <w:p>
       <w:pPr>
         <w:pStyle w:val="NormalWeb"/>
@@ -2495,15 +3557,15 @@
         <w:textAlignment w:val="baseline"/>
         <w:rPr>
           <w:rFonts w:ascii="Calibri" w:eastAsiaTheme="minorEastAsia" w:hAnsi="Calibri" w:cs="Calibri"/>
-          <w:sz w:val="22"/>
-          <w:szCs w:val="22"/>
-        </w:rPr>
-      </w:pPr>
-      <w:r>
-        <w:rPr>
-          <w:rFonts w:ascii="Calibri" w:eastAsiaTheme="minorEastAsia" w:hAnsi="Calibri" w:cs="Calibri"/>
-          <w:sz w:val="22"/>
-          <w:szCs w:val="22"/>
+          <w:sz w:val="32"/>
+          <w:szCs w:val="32"/>
+        </w:rPr>
+      </w:pPr>
+      <w:r>
+        <w:rPr>
+          <w:rFonts w:ascii="Calibri" w:eastAsiaTheme="minorEastAsia" w:hAnsi="Calibri" w:cs="Calibri"/>
+          <w:sz w:val="32"/>
+          <w:szCs w:val="32"/>
         </w:rPr>
         <w:t>For all reports, if there are no data meet the report criteria, “No Records!” will be shown. </w:t>
       </w:r>
@@ -2515,8 +3577,8 @@
         <w:textAlignment w:val="baseline"/>
         <w:rPr>
           <w:rFonts w:ascii="Calibri" w:eastAsiaTheme="minorEastAsia" w:hAnsi="Calibri" w:cs="Calibri"/>
-          <w:sz w:val="22"/>
-          <w:szCs w:val="22"/>
+          <w:sz w:val="32"/>
+          <w:szCs w:val="32"/>
         </w:rPr>
       </w:pPr>
     </w:p>
@@ -2527,15 +3589,15 @@
         <w:textAlignment w:val="baseline"/>
         <w:rPr>
           <w:rFonts w:ascii="Calibri" w:eastAsiaTheme="minorEastAsia" w:hAnsi="Calibri" w:cs="Calibri"/>
-          <w:sz w:val="22"/>
-          <w:szCs w:val="22"/>
-        </w:rPr>
-      </w:pPr>
-      <w:r>
-        <w:rPr>
-          <w:rFonts w:ascii="Calibri" w:eastAsiaTheme="minorEastAsia" w:hAnsi="Calibri" w:cs="Calibri"/>
-          <w:sz w:val="22"/>
-          <w:szCs w:val="22"/>
+          <w:sz w:val="32"/>
+          <w:szCs w:val="32"/>
+        </w:rPr>
+      </w:pPr>
+      <w:r>
+        <w:rPr>
+          <w:rFonts w:ascii="Calibri" w:eastAsiaTheme="minorEastAsia" w:hAnsi="Calibri" w:cs="Calibri"/>
+          <w:sz w:val="32"/>
+          <w:szCs w:val="32"/>
         </w:rPr>
         <w:t>End~</w:t>
       </w:r>
@@ -2547,15 +3609,15 @@
         <w:textAlignment w:val="baseline"/>
         <w:rPr>
           <w:rFonts w:ascii="Calibri" w:eastAsiaTheme="minorEastAsia" w:hAnsi="Calibri" w:cs="Calibri"/>
-          <w:sz w:val="22"/>
-          <w:szCs w:val="22"/>
-        </w:rPr>
-      </w:pPr>
-      <w:r>
-        <w:rPr>
-          <w:rFonts w:ascii="Calibri" w:eastAsiaTheme="minorEastAsia" w:hAnsi="Calibri" w:cs="Calibri"/>
-          <w:sz w:val="22"/>
-          <w:szCs w:val="22"/>
+          <w:sz w:val="32"/>
+          <w:szCs w:val="32"/>
+        </w:rPr>
+      </w:pPr>
+      <w:r>
+        <w:rPr>
+          <w:rFonts w:ascii="Calibri" w:eastAsiaTheme="minorEastAsia" w:hAnsi="Calibri" w:cs="Calibri"/>
+          <w:sz w:val="32"/>
+          <w:szCs w:val="32"/>
         </w:rPr>
         <w:t>That’s it. Any questions? Again, thank you for joining us. We’ve learnt a lot from this course. Thanks! Have a good weekend……</w:t>
       </w:r>
@@ -4130,4 +5192,16 @@
     </a:ext>
   </a:extLst>
 </a:theme>
+</file>
+
+<file path=customXml/item1.xml><?xml version="1.0" encoding="utf-8"?>
+<b:Sources xmlns:b="http://schemas.openxmlformats.org/officeDocument/2006/bibliography" xmlns="http://schemas.openxmlformats.org/officeDocument/2006/bibliography" SelectedStyle="\APASixthEditionOfficeOnline.xsl" StyleName="APA" Version="6"/>
+</file>
+
+<file path=customXml/itemProps1.xml><?xml version="1.0" encoding="utf-8"?>
+<ds:datastoreItem xmlns:ds="http://schemas.openxmlformats.org/officeDocument/2006/customXml" ds:itemID="{DAD36F34-98E0-4D3B-BE80-57DC4BBD66EB}">
+  <ds:schemaRefs>
+    <ds:schemaRef ds:uri="http://schemas.openxmlformats.org/officeDocument/2006/bibliography"/>
+  </ds:schemaRefs>
+</ds:datastoreItem>
 </file>
</xml_diff>